<commit_message>
Hw1 merged part1 and part2 .docx and .pdf + quiz 3 files
</commit_message>
<xml_diff>
--- a/Hw1/ee046746_hw1_207734088_034462796_part2.docx
+++ b/Hw1/ee046746_hw1_207734088_034462796_part2.docx
@@ -200,7 +200,3340 @@
     </w:p>
     <w:p>
       <w:pPr>
+        <w:bidi/>
+        <w:jc w:val="both"/>
+        <w:rPr>
+          <w:sz w:val="28"/>
+          <w:szCs w:val="28"/>
+          <w:u w:val="single"/>
+          <w:rtl/>
+        </w:rPr>
+      </w:pPr>
+      <w:r>
+        <w:rPr>
+          <w:rFonts w:hint="cs"/>
+          <w:sz w:val="28"/>
+          <w:szCs w:val="28"/>
+          <w:u w:val="single"/>
+          <w:rtl/>
+        </w:rPr>
+        <w:lastRenderedPageBreak/>
+        <w:t>פרק 1:</w:t>
+      </w:r>
+    </w:p>
+    <w:p>
+      <w:pPr>
+        <w:bidi/>
         <w:ind w:left="360" w:hanging="360"/>
+        <w:rPr>
+          <w:rFonts w:hint="cs"/>
+          <w:rtl/>
+        </w:rPr>
+      </w:pPr>
+    </w:p>
+    <w:p>
+      <w:pPr>
+        <w:pStyle w:val="ListParagraph"/>
+        <w:numPr>
+          <w:ilvl w:val="0"/>
+          <w:numId w:val="6"/>
+        </w:numPr>
+        <w:bidi/>
+        <w:jc w:val="both"/>
+        <w:rPr>
+          <w:sz w:val="28"/>
+          <w:szCs w:val="28"/>
+        </w:rPr>
+      </w:pPr>
+      <w:r>
+        <w:rPr>
+          <w:rFonts w:hint="cs"/>
+          <w:sz w:val="28"/>
+          <w:szCs w:val="28"/>
+          <w:rtl/>
+        </w:rPr>
+        <w:t xml:space="preserve">טענו את התמונה של </w:t>
+      </w:r>
+      <w:r>
+        <w:rPr>
+          <w:sz w:val="28"/>
+          <w:szCs w:val="28"/>
+        </w:rPr>
+        <w:t>model_chickenbroth.jpg</w:t>
+      </w:r>
+      <w:r>
+        <w:rPr>
+          <w:rFonts w:hint="cs"/>
+          <w:sz w:val="28"/>
+          <w:szCs w:val="28"/>
+          <w:rtl/>
+        </w:rPr>
+        <w:t xml:space="preserve"> והצגנו אותה.</w:t>
+      </w:r>
+    </w:p>
+    <w:p>
+      <w:pPr>
+        <w:pStyle w:val="ListParagraph"/>
+        <w:jc w:val="center"/>
+        <w:rPr>
+          <w:sz w:val="28"/>
+          <w:szCs w:val="28"/>
+          <w:rtl/>
+        </w:rPr>
+      </w:pPr>
+      <w:r>
+        <w:rPr>
+          <w:noProof/>
+        </w:rPr>
+        <w:drawing>
+          <wp:inline distT="0" distB="0" distL="0" distR="0" wp14:anchorId="31380CA0" wp14:editId="4E491F41">
+            <wp:extent cx="1883391" cy="2679866"/>
+            <wp:effectExtent l="0" t="0" r="3175" b="6350"/>
+            <wp:docPr id="11" name="Picture 11"/>
+            <wp:cNvGraphicFramePr>
+              <a:graphicFrameLocks xmlns:a="http://schemas.openxmlformats.org/drawingml/2006/main" noChangeAspect="1"/>
+            </wp:cNvGraphicFramePr>
+            <a:graphic xmlns:a="http://schemas.openxmlformats.org/drawingml/2006/main">
+              <a:graphicData uri="http://schemas.openxmlformats.org/drawingml/2006/picture">
+                <pic:pic xmlns:pic="http://schemas.openxmlformats.org/drawingml/2006/picture">
+                  <pic:nvPicPr>
+                    <pic:cNvPr id="0" name="Picture 1"/>
+                    <pic:cNvPicPr>
+                      <a:picLocks noChangeAspect="1" noChangeArrowheads="1"/>
+                    </pic:cNvPicPr>
+                  </pic:nvPicPr>
+                  <pic:blipFill rotWithShape="1">
+                    <a:blip r:embed="rId7">
+                      <a:extLst>
+                        <a:ext uri="{28A0092B-C50C-407E-A947-70E740481C1C}">
+                          <a14:useLocalDpi xmlns:a14="http://schemas.microsoft.com/office/drawing/2010/main" val="0"/>
+                        </a:ext>
+                      </a:extLst>
+                    </a:blip>
+                    <a:srcRect l="30540" t="11085" r="27807" b="9579"/>
+                    <a:stretch/>
+                  </pic:blipFill>
+                  <pic:spPr bwMode="auto">
+                    <a:xfrm>
+                      <a:off x="0" y="0"/>
+                      <a:ext cx="1895318" cy="2696837"/>
+                    </a:xfrm>
+                    <a:prstGeom prst="rect">
+                      <a:avLst/>
+                    </a:prstGeom>
+                    <a:noFill/>
+                    <a:ln>
+                      <a:noFill/>
+                    </a:ln>
+                    <a:extLst>
+                      <a:ext uri="{53640926-AAD7-44D8-BBD7-CCE9431645EC}">
+                        <a14:shadowObscured xmlns:a14="http://schemas.microsoft.com/office/drawing/2010/main"/>
+                      </a:ext>
+                    </a:extLst>
+                  </pic:spPr>
+                </pic:pic>
+              </a:graphicData>
+            </a:graphic>
+          </wp:inline>
+        </w:drawing>
+      </w:r>
+    </w:p>
+    <w:p>
+      <w:pPr>
+        <w:pStyle w:val="ListParagraph"/>
+        <w:numPr>
+          <w:ilvl w:val="0"/>
+          <w:numId w:val="6"/>
+        </w:numPr>
+        <w:bidi/>
+        <w:jc w:val="both"/>
+        <w:rPr>
+          <w:sz w:val="28"/>
+          <w:szCs w:val="28"/>
+        </w:rPr>
+      </w:pPr>
+      <w:r>
+        <w:rPr>
+          <w:rFonts w:hint="cs"/>
+          <w:sz w:val="28"/>
+          <w:szCs w:val="28"/>
+          <w:rtl/>
+        </w:rPr>
+        <w:t>על מנת ליצור פירמיד</w:t>
+      </w:r>
+      <w:r>
+        <w:rPr>
+          <w:rFonts w:hint="eastAsia"/>
+          <w:sz w:val="28"/>
+          <w:szCs w:val="28"/>
+          <w:rtl/>
+        </w:rPr>
+        <w:t>ה</w:t>
+      </w:r>
+      <w:r>
+        <w:rPr>
+          <w:rFonts w:hint="cs"/>
+          <w:sz w:val="28"/>
+          <w:szCs w:val="28"/>
+          <w:rtl/>
+        </w:rPr>
+        <w:t xml:space="preserve"> גאוסית השתמשנו בפונקציה הנתונה, כאשר ביצענו את שלבי ה </w:t>
+      </w:r>
+      <w:r>
+        <w:rPr>
+          <w:sz w:val="28"/>
+          <w:szCs w:val="28"/>
+          <w:rtl/>
+        </w:rPr>
+        <w:t>–</w:t>
+      </w:r>
+      <w:r>
+        <w:rPr>
+          <w:rFonts w:hint="cs"/>
+          <w:sz w:val="28"/>
+          <w:szCs w:val="28"/>
+          <w:rtl/>
+        </w:rPr>
+        <w:t xml:space="preserve"> </w:t>
+      </w:r>
+      <w:r>
+        <w:rPr>
+          <w:rFonts w:hint="cs"/>
+          <w:sz w:val="28"/>
+          <w:szCs w:val="28"/>
+        </w:rPr>
+        <w:t>PREPROCESSING</w:t>
+      </w:r>
+      <w:r>
+        <w:rPr>
+          <w:rFonts w:hint="cs"/>
+          <w:sz w:val="28"/>
+          <w:szCs w:val="28"/>
+          <w:rtl/>
+        </w:rPr>
+        <w:t xml:space="preserve"> הבאים לתמונה: המרה מ </w:t>
+      </w:r>
+      <w:r>
+        <w:rPr>
+          <w:sz w:val="28"/>
+          <w:szCs w:val="28"/>
+          <w:rtl/>
+        </w:rPr>
+        <w:t>–</w:t>
+      </w:r>
+      <w:r>
+        <w:rPr>
+          <w:rFonts w:hint="cs"/>
+          <w:sz w:val="28"/>
+          <w:szCs w:val="28"/>
+          <w:rtl/>
+        </w:rPr>
+        <w:t xml:space="preserve"> </w:t>
+      </w:r>
+      <w:r>
+        <w:rPr>
+          <w:rFonts w:hint="cs"/>
+          <w:sz w:val="28"/>
+          <w:szCs w:val="28"/>
+        </w:rPr>
+        <w:t>RGB</w:t>
+      </w:r>
+      <w:r>
+        <w:rPr>
+          <w:rFonts w:hint="cs"/>
+          <w:sz w:val="28"/>
+          <w:szCs w:val="28"/>
+          <w:rtl/>
+        </w:rPr>
+        <w:t xml:space="preserve"> ל </w:t>
+      </w:r>
+      <w:r>
+        <w:rPr>
+          <w:rFonts w:hint="cs"/>
+          <w:sz w:val="28"/>
+          <w:szCs w:val="28"/>
+        </w:rPr>
+        <w:t>GRA</w:t>
+      </w:r>
+      <w:r>
+        <w:rPr>
+          <w:sz w:val="28"/>
+          <w:szCs w:val="28"/>
+        </w:rPr>
+        <w:t>Y</w:t>
+      </w:r>
+      <w:r>
+        <w:rPr>
+          <w:rFonts w:hint="cs"/>
+          <w:sz w:val="28"/>
+          <w:szCs w:val="28"/>
+          <w:rtl/>
+        </w:rPr>
+        <w:t xml:space="preserve"> ולאחר מכן מעבר מתצוגה ב </w:t>
+      </w:r>
+      <w:r>
+        <w:rPr>
+          <w:rFonts w:hint="cs"/>
+          <w:sz w:val="28"/>
+          <w:szCs w:val="28"/>
+        </w:rPr>
+        <w:t>UINT</w:t>
+      </w:r>
+      <w:r>
+        <w:rPr>
+          <w:rFonts w:hint="cs"/>
+          <w:sz w:val="28"/>
+          <w:szCs w:val="28"/>
+          <w:rtl/>
+        </w:rPr>
+        <w:t xml:space="preserve">8 להצגה ע"י </w:t>
+      </w:r>
+      <w:r>
+        <w:rPr>
+          <w:rFonts w:hint="cs"/>
+          <w:sz w:val="28"/>
+          <w:szCs w:val="28"/>
+        </w:rPr>
+        <w:t>FLOAT</w:t>
+      </w:r>
+      <w:r>
+        <w:rPr>
+          <w:rFonts w:hint="cs"/>
+          <w:sz w:val="28"/>
+          <w:szCs w:val="28"/>
+          <w:rtl/>
+        </w:rPr>
+        <w:t xml:space="preserve"> בין 0 ל 1. תוצאת הפירמיד</w:t>
+      </w:r>
+      <w:r>
+        <w:rPr>
+          <w:rFonts w:hint="eastAsia"/>
+          <w:sz w:val="28"/>
+          <w:szCs w:val="28"/>
+          <w:rtl/>
+        </w:rPr>
+        <w:t>ה</w:t>
+      </w:r>
+      <w:r>
+        <w:rPr>
+          <w:rFonts w:hint="cs"/>
+          <w:sz w:val="28"/>
+          <w:szCs w:val="28"/>
+          <w:rtl/>
+        </w:rPr>
+        <w:t xml:space="preserve"> הגאוסית שהתקבלה היא בעלת הממדים הבאים:</w:t>
+      </w:r>
+    </w:p>
+    <w:p>
+      <w:pPr>
+        <w:pStyle w:val="ListParagraph"/>
+        <w:jc w:val="center"/>
+        <w:rPr>
+          <w:sz w:val="28"/>
+          <w:szCs w:val="28"/>
+          <w:rtl/>
+        </w:rPr>
+      </w:pPr>
+      <w:r>
+        <w:rPr>
+          <w:rFonts w:cs="Arial"/>
+          <w:noProof/>
+          <w:sz w:val="28"/>
+          <w:szCs w:val="28"/>
+          <w:rtl/>
+        </w:rPr>
+        <w:drawing>
+          <wp:inline distT="0" distB="0" distL="0" distR="0" wp14:anchorId="6640E53D" wp14:editId="62A75330">
+            <wp:extent cx="3513062" cy="230588"/>
+            <wp:effectExtent l="0" t="0" r="0" b="0"/>
+            <wp:docPr id="12" name="Picture 12"/>
+            <wp:cNvGraphicFramePr>
+              <a:graphicFrameLocks xmlns:a="http://schemas.openxmlformats.org/drawingml/2006/main" noChangeAspect="1"/>
+            </wp:cNvGraphicFramePr>
+            <a:graphic xmlns:a="http://schemas.openxmlformats.org/drawingml/2006/main">
+              <a:graphicData uri="http://schemas.openxmlformats.org/drawingml/2006/picture">
+                <pic:pic xmlns:pic="http://schemas.openxmlformats.org/drawingml/2006/picture">
+                  <pic:nvPicPr>
+                    <pic:cNvPr id="1" name=""/>
+                    <pic:cNvPicPr/>
+                  </pic:nvPicPr>
+                  <pic:blipFill>
+                    <a:blip r:embed="rId8"/>
+                    <a:stretch>
+                      <a:fillRect/>
+                    </a:stretch>
+                  </pic:blipFill>
+                  <pic:spPr>
+                    <a:xfrm>
+                      <a:off x="0" y="0"/>
+                      <a:ext cx="3759840" cy="246786"/>
+                    </a:xfrm>
+                    <a:prstGeom prst="rect">
+                      <a:avLst/>
+                    </a:prstGeom>
+                  </pic:spPr>
+                </pic:pic>
+              </a:graphicData>
+            </a:graphic>
+          </wp:inline>
+        </w:drawing>
+      </w:r>
+    </w:p>
+    <w:p>
+      <w:pPr>
+        <w:pStyle w:val="ListParagraph"/>
+        <w:jc w:val="both"/>
+        <w:rPr>
+          <w:i/>
+          <w:sz w:val="28"/>
+          <w:szCs w:val="28"/>
+          <w:rtl/>
+        </w:rPr>
+      </w:pPr>
+      <w:r>
+        <w:rPr>
+          <w:rFonts w:hint="cs"/>
+          <w:i/>
+          <w:sz w:val="28"/>
+          <w:szCs w:val="28"/>
+          <w:rtl/>
+        </w:rPr>
+        <w:t xml:space="preserve">והתמונה המתקבלת מוצגת היא באמצעות פריסה ע"י </w:t>
+      </w:r>
+      <w:r>
+        <w:rPr>
+          <w:rFonts w:hint="cs"/>
+          <w:i/>
+          <w:sz w:val="28"/>
+          <w:szCs w:val="28"/>
+        </w:rPr>
+        <w:t>HSTACK</w:t>
+      </w:r>
+      <w:r>
+        <w:rPr>
+          <w:rFonts w:hint="cs"/>
+          <w:i/>
+          <w:sz w:val="28"/>
+          <w:szCs w:val="28"/>
+          <w:rtl/>
+        </w:rPr>
+        <w:t xml:space="preserve"> של רכיבי הפירמידה.</w:t>
+      </w:r>
+    </w:p>
+    <w:p>
+      <w:pPr>
+        <w:pStyle w:val="ListParagraph"/>
+        <w:jc w:val="center"/>
+        <w:rPr>
+          <w:i/>
+          <w:sz w:val="28"/>
+          <w:szCs w:val="28"/>
+          <w:rtl/>
+        </w:rPr>
+      </w:pPr>
+      <w:r>
+        <w:rPr>
+          <w:rFonts w:cs="Arial"/>
+          <w:i/>
+          <w:noProof/>
+          <w:sz w:val="28"/>
+          <w:szCs w:val="28"/>
+          <w:rtl/>
+        </w:rPr>
+        <w:drawing>
+          <wp:inline distT="0" distB="0" distL="0" distR="0" wp14:anchorId="482F4635" wp14:editId="58A53D10">
+            <wp:extent cx="5274310" cy="1252855"/>
+            <wp:effectExtent l="0" t="0" r="2540" b="4445"/>
+            <wp:docPr id="18" name="Picture 18"/>
+            <wp:cNvGraphicFramePr>
+              <a:graphicFrameLocks xmlns:a="http://schemas.openxmlformats.org/drawingml/2006/main" noChangeAspect="1"/>
+            </wp:cNvGraphicFramePr>
+            <a:graphic xmlns:a="http://schemas.openxmlformats.org/drawingml/2006/main">
+              <a:graphicData uri="http://schemas.openxmlformats.org/drawingml/2006/picture">
+                <pic:pic xmlns:pic="http://schemas.openxmlformats.org/drawingml/2006/picture">
+                  <pic:nvPicPr>
+                    <pic:cNvPr id="1" name=""/>
+                    <pic:cNvPicPr/>
+                  </pic:nvPicPr>
+                  <pic:blipFill>
+                    <a:blip r:embed="rId9"/>
+                    <a:stretch>
+                      <a:fillRect/>
+                    </a:stretch>
+                  </pic:blipFill>
+                  <pic:spPr>
+                    <a:xfrm>
+                      <a:off x="0" y="0"/>
+                      <a:ext cx="5274310" cy="1252855"/>
+                    </a:xfrm>
+                    <a:prstGeom prst="rect">
+                      <a:avLst/>
+                    </a:prstGeom>
+                  </pic:spPr>
+                </pic:pic>
+              </a:graphicData>
+            </a:graphic>
+          </wp:inline>
+        </w:drawing>
+      </w:r>
+    </w:p>
+    <w:p>
+      <w:pPr>
+        <w:pStyle w:val="ListParagraph"/>
+        <w:numPr>
+          <w:ilvl w:val="0"/>
+          <w:numId w:val="6"/>
+        </w:numPr>
+        <w:bidi/>
+        <w:jc w:val="both"/>
+        <w:rPr>
+          <w:i/>
+          <w:sz w:val="28"/>
+          <w:szCs w:val="28"/>
+        </w:rPr>
+      </w:pPr>
+      <w:r>
+        <w:rPr>
+          <w:rFonts w:hint="cs"/>
+          <w:i/>
+          <w:sz w:val="28"/>
+          <w:szCs w:val="28"/>
+          <w:rtl/>
+        </w:rPr>
+        <w:t>מימשנו את פירמיד</w:t>
+      </w:r>
+      <w:r>
+        <w:rPr>
+          <w:rFonts w:hint="eastAsia"/>
+          <w:i/>
+          <w:sz w:val="28"/>
+          <w:szCs w:val="28"/>
+          <w:rtl/>
+        </w:rPr>
+        <w:t>ת</w:t>
+      </w:r>
+      <w:r>
+        <w:rPr>
+          <w:rFonts w:hint="cs"/>
+          <w:i/>
+          <w:sz w:val="28"/>
+          <w:szCs w:val="28"/>
+          <w:rtl/>
+        </w:rPr>
+        <w:t xml:space="preserve"> ה </w:t>
+      </w:r>
+      <w:r>
+        <w:rPr>
+          <w:i/>
+          <w:sz w:val="28"/>
+          <w:szCs w:val="28"/>
+          <w:rtl/>
+        </w:rPr>
+        <w:t>–</w:t>
+      </w:r>
+      <w:r>
+        <w:rPr>
+          <w:rFonts w:hint="cs"/>
+          <w:i/>
+          <w:sz w:val="28"/>
+          <w:szCs w:val="28"/>
+          <w:rtl/>
+        </w:rPr>
+        <w:t xml:space="preserve"> </w:t>
+      </w:r>
+      <w:proofErr w:type="spellStart"/>
+      <w:r>
+        <w:rPr>
+          <w:rFonts w:hint="cs"/>
+          <w:i/>
+          <w:sz w:val="28"/>
+          <w:szCs w:val="28"/>
+        </w:rPr>
+        <w:t>D</w:t>
+      </w:r>
+      <w:r>
+        <w:rPr>
+          <w:i/>
+          <w:sz w:val="28"/>
+          <w:szCs w:val="28"/>
+        </w:rPr>
+        <w:t>oG</w:t>
+      </w:r>
+      <w:proofErr w:type="spellEnd"/>
+      <w:r>
+        <w:rPr>
+          <w:rFonts w:hint="cs"/>
+          <w:i/>
+          <w:sz w:val="28"/>
+          <w:szCs w:val="28"/>
+          <w:rtl/>
+        </w:rPr>
+        <w:t>, ביצענו זאת באמצעות ההפרשים בין הרמות השונות של הפירמיד</w:t>
+      </w:r>
+      <w:r>
+        <w:rPr>
+          <w:rFonts w:hint="eastAsia"/>
+          <w:i/>
+          <w:sz w:val="28"/>
+          <w:szCs w:val="28"/>
+          <w:rtl/>
+        </w:rPr>
+        <w:t>ה</w:t>
+      </w:r>
+      <w:r>
+        <w:rPr>
+          <w:rFonts w:hint="cs"/>
+          <w:i/>
+          <w:sz w:val="28"/>
+          <w:szCs w:val="28"/>
+          <w:rtl/>
+        </w:rPr>
+        <w:t xml:space="preserve"> הגאוסית. כאשר לבסוף קיבלנו פירמיד</w:t>
+      </w:r>
+      <w:r>
+        <w:rPr>
+          <w:rFonts w:hint="eastAsia"/>
+          <w:i/>
+          <w:sz w:val="28"/>
+          <w:szCs w:val="28"/>
+          <w:rtl/>
+        </w:rPr>
+        <w:t>ה</w:t>
+      </w:r>
+      <w:r>
+        <w:rPr>
+          <w:rFonts w:hint="cs"/>
+          <w:i/>
+          <w:sz w:val="28"/>
+          <w:szCs w:val="28"/>
+          <w:rtl/>
+        </w:rPr>
+        <w:t xml:space="preserve"> בעלת הממדים הבאים:</w:t>
+      </w:r>
+    </w:p>
+    <w:p>
+      <w:pPr>
+        <w:pStyle w:val="ListParagraph"/>
+        <w:jc w:val="center"/>
+        <w:rPr>
+          <w:i/>
+          <w:sz w:val="28"/>
+          <w:szCs w:val="28"/>
+          <w:rtl/>
+        </w:rPr>
+      </w:pPr>
+      <w:r>
+        <w:rPr>
+          <w:rFonts w:cs="Arial"/>
+          <w:i/>
+          <w:noProof/>
+          <w:sz w:val="28"/>
+          <w:szCs w:val="28"/>
+          <w:rtl/>
+        </w:rPr>
+        <w:drawing>
+          <wp:inline distT="0" distB="0" distL="0" distR="0" wp14:anchorId="56247889" wp14:editId="503104EC">
+            <wp:extent cx="3841884" cy="294199"/>
+            <wp:effectExtent l="0" t="0" r="6350" b="0"/>
+            <wp:docPr id="19" name="Picture 19"/>
+            <wp:cNvGraphicFramePr>
+              <a:graphicFrameLocks xmlns:a="http://schemas.openxmlformats.org/drawingml/2006/main" noChangeAspect="1"/>
+            </wp:cNvGraphicFramePr>
+            <a:graphic xmlns:a="http://schemas.openxmlformats.org/drawingml/2006/main">
+              <a:graphicData uri="http://schemas.openxmlformats.org/drawingml/2006/picture">
+                <pic:pic xmlns:pic="http://schemas.openxmlformats.org/drawingml/2006/picture">
+                  <pic:nvPicPr>
+                    <pic:cNvPr id="1" name=""/>
+                    <pic:cNvPicPr/>
+                  </pic:nvPicPr>
+                  <pic:blipFill>
+                    <a:blip r:embed="rId10"/>
+                    <a:stretch>
+                      <a:fillRect/>
+                    </a:stretch>
+                  </pic:blipFill>
+                  <pic:spPr>
+                    <a:xfrm>
+                      <a:off x="0" y="0"/>
+                      <a:ext cx="4164492" cy="318903"/>
+                    </a:xfrm>
+                    <a:prstGeom prst="rect">
+                      <a:avLst/>
+                    </a:prstGeom>
+                  </pic:spPr>
+                </pic:pic>
+              </a:graphicData>
+            </a:graphic>
+          </wp:inline>
+        </w:drawing>
+      </w:r>
+    </w:p>
+    <w:p>
+      <w:pPr>
+        <w:pStyle w:val="ListParagraph"/>
+        <w:jc w:val="both"/>
+        <w:rPr>
+          <w:i/>
+          <w:sz w:val="28"/>
+          <w:szCs w:val="28"/>
+          <w:rtl/>
+        </w:rPr>
+      </w:pPr>
+      <w:r>
+        <w:rPr>
+          <w:rFonts w:hint="cs"/>
+          <w:i/>
+          <w:sz w:val="28"/>
+          <w:szCs w:val="28"/>
+          <w:rtl/>
+        </w:rPr>
+        <w:t xml:space="preserve">התמונה מוצגת באמצעות פריסה ע"י </w:t>
+      </w:r>
+      <w:r>
+        <w:rPr>
+          <w:rFonts w:hint="cs"/>
+          <w:i/>
+          <w:sz w:val="28"/>
+          <w:szCs w:val="28"/>
+        </w:rPr>
+        <w:t>HST</w:t>
+      </w:r>
+      <w:r>
+        <w:rPr>
+          <w:i/>
+          <w:sz w:val="28"/>
+          <w:szCs w:val="28"/>
+        </w:rPr>
+        <w:t>ACK</w:t>
+      </w:r>
+      <w:r>
+        <w:rPr>
+          <w:rFonts w:hint="cs"/>
+          <w:i/>
+          <w:sz w:val="28"/>
+          <w:szCs w:val="28"/>
+          <w:rtl/>
+        </w:rPr>
+        <w:t xml:space="preserve"> של רכיבי הפירמידה.</w:t>
+      </w:r>
+    </w:p>
+    <w:p>
+      <w:pPr>
+        <w:pStyle w:val="ListParagraph"/>
+        <w:jc w:val="center"/>
+        <w:rPr>
+          <w:i/>
+          <w:sz w:val="28"/>
+          <w:szCs w:val="28"/>
+          <w:rtl/>
+        </w:rPr>
+      </w:pPr>
+      <w:r>
+        <w:rPr>
+          <w:rFonts w:cs="Arial"/>
+          <w:i/>
+          <w:noProof/>
+          <w:sz w:val="28"/>
+          <w:szCs w:val="28"/>
+          <w:rtl/>
+        </w:rPr>
+        <w:drawing>
+          <wp:inline distT="0" distB="0" distL="0" distR="0" wp14:anchorId="0396B3D2" wp14:editId="477D29D9">
+            <wp:extent cx="4858247" cy="1391496"/>
+            <wp:effectExtent l="0" t="0" r="0" b="0"/>
+            <wp:docPr id="13" name="Picture 13"/>
+            <wp:cNvGraphicFramePr>
+              <a:graphicFrameLocks xmlns:a="http://schemas.openxmlformats.org/drawingml/2006/main" noChangeAspect="1"/>
+            </wp:cNvGraphicFramePr>
+            <a:graphic xmlns:a="http://schemas.openxmlformats.org/drawingml/2006/main">
+              <a:graphicData uri="http://schemas.openxmlformats.org/drawingml/2006/picture">
+                <pic:pic xmlns:pic="http://schemas.openxmlformats.org/drawingml/2006/picture">
+                  <pic:nvPicPr>
+                    <pic:cNvPr id="1" name=""/>
+                    <pic:cNvPicPr/>
+                  </pic:nvPicPr>
+                  <pic:blipFill>
+                    <a:blip r:embed="rId11"/>
+                    <a:stretch>
+                      <a:fillRect/>
+                    </a:stretch>
+                  </pic:blipFill>
+                  <pic:spPr>
+                    <a:xfrm>
+                      <a:off x="0" y="0"/>
+                      <a:ext cx="4874306" cy="1396096"/>
+                    </a:xfrm>
+                    <a:prstGeom prst="rect">
+                      <a:avLst/>
+                    </a:prstGeom>
+                  </pic:spPr>
+                </pic:pic>
+              </a:graphicData>
+            </a:graphic>
+          </wp:inline>
+        </w:drawing>
+      </w:r>
+    </w:p>
+    <w:p>
+      <w:pPr>
+        <w:pStyle w:val="ListParagraph"/>
+        <w:numPr>
+          <w:ilvl w:val="0"/>
+          <w:numId w:val="6"/>
+        </w:numPr>
+        <w:bidi/>
+        <w:jc w:val="both"/>
+        <w:rPr>
+          <w:i/>
+          <w:sz w:val="28"/>
+          <w:szCs w:val="28"/>
+        </w:rPr>
+      </w:pPr>
+      <w:r>
+        <w:rPr>
+          <w:rFonts w:hint="cs"/>
+          <w:i/>
+          <w:sz w:val="28"/>
+          <w:szCs w:val="28"/>
+          <w:rtl/>
+        </w:rPr>
+        <w:t xml:space="preserve">כעת מימשנו את </w:t>
+      </w:r>
+      <w:r>
+        <w:rPr>
+          <w:rFonts w:hint="cs"/>
+          <w:i/>
+          <w:sz w:val="28"/>
+          <w:szCs w:val="28"/>
+        </w:rPr>
+        <w:t>EDGE SUPPRESSION</w:t>
+      </w:r>
+      <w:r>
+        <w:rPr>
+          <w:rFonts w:hint="cs"/>
+          <w:i/>
+          <w:sz w:val="28"/>
+          <w:szCs w:val="28"/>
+          <w:rtl/>
+        </w:rPr>
+        <w:t xml:space="preserve"> ביצענו זאת בשלבים הבאים:</w:t>
+      </w:r>
+    </w:p>
+    <w:p>
+      <w:pPr>
+        <w:pStyle w:val="ListParagraph"/>
+        <w:numPr>
+          <w:ilvl w:val="0"/>
+          <w:numId w:val="7"/>
+        </w:numPr>
+        <w:bidi/>
+        <w:jc w:val="both"/>
+        <w:rPr>
+          <w:i/>
+          <w:sz w:val="28"/>
+          <w:szCs w:val="28"/>
+        </w:rPr>
+      </w:pPr>
+      <w:r>
+        <w:rPr>
+          <w:rFonts w:hint="cs"/>
+          <w:i/>
+          <w:sz w:val="28"/>
+          <w:szCs w:val="28"/>
+          <w:rtl/>
+        </w:rPr>
+        <w:t xml:space="preserve">חישוב של ההסיאן </w:t>
+      </w:r>
+      <m:oMath>
+        <m:r>
+          <w:rPr>
+            <w:rFonts w:ascii="Cambria Math" w:hAnsi="Cambria Math"/>
+            <w:sz w:val="28"/>
+            <w:szCs w:val="28"/>
+          </w:rPr>
+          <m:t>H</m:t>
+        </m:r>
+      </m:oMath>
+      <w:r>
+        <w:rPr>
+          <w:rFonts w:hint="cs"/>
+          <w:i/>
+          <w:sz w:val="28"/>
+          <w:szCs w:val="28"/>
+          <w:rtl/>
+        </w:rPr>
+        <w:t xml:space="preserve"> באמצעות ביצוע 3 פילטרי </w:t>
+      </w:r>
+      <w:r>
+        <w:rPr>
+          <w:rFonts w:hint="cs"/>
+          <w:i/>
+          <w:sz w:val="28"/>
+          <w:szCs w:val="28"/>
+        </w:rPr>
+        <w:t>SOBEL</w:t>
+      </w:r>
+      <w:r>
+        <w:rPr>
+          <w:rFonts w:hint="cs"/>
+          <w:i/>
+          <w:sz w:val="28"/>
+          <w:szCs w:val="28"/>
+          <w:rtl/>
+        </w:rPr>
+        <w:t xml:space="preserve"> בעלי המאפיינים הבאים: </w:t>
+      </w:r>
+      <m:oMath>
+        <m:sSub>
+          <m:sSubPr>
+            <m:ctrlPr>
+              <w:rPr>
+                <w:rFonts w:ascii="Cambria Math" w:hAnsi="Cambria Math"/>
+                <w:i/>
+                <w:sz w:val="28"/>
+                <w:szCs w:val="28"/>
+              </w:rPr>
+            </m:ctrlPr>
+          </m:sSubPr>
+          <m:e>
+            <m:r>
+              <w:rPr>
+                <w:rFonts w:ascii="Cambria Math" w:hAnsi="Cambria Math"/>
+                <w:sz w:val="28"/>
+                <w:szCs w:val="28"/>
+              </w:rPr>
+              <m:t>D</m:t>
+            </m:r>
+          </m:e>
+          <m:sub>
+            <m:r>
+              <w:rPr>
+                <w:rFonts w:ascii="Cambria Math" w:hAnsi="Cambria Math"/>
+                <w:sz w:val="28"/>
+                <w:szCs w:val="28"/>
+              </w:rPr>
+              <m:t>xx</m:t>
+            </m:r>
+          </m:sub>
+        </m:sSub>
+      </m:oMath>
+      <w:r>
+        <w:rPr>
+          <w:rFonts w:hint="cs"/>
+          <w:i/>
+          <w:sz w:val="28"/>
+          <w:szCs w:val="28"/>
+          <w:rtl/>
+        </w:rPr>
+        <w:t xml:space="preserve"> כך שפילטר </w:t>
+      </w:r>
+      <w:r>
+        <w:rPr>
+          <w:rFonts w:hint="cs"/>
+          <w:i/>
+          <w:sz w:val="28"/>
+          <w:szCs w:val="28"/>
+        </w:rPr>
+        <w:t>SOBEL</w:t>
+      </w:r>
+      <w:r>
+        <w:rPr>
+          <w:rFonts w:hint="cs"/>
+          <w:i/>
+          <w:sz w:val="28"/>
+          <w:szCs w:val="28"/>
+          <w:rtl/>
+        </w:rPr>
+        <w:t xml:space="preserve"> מבוצע פעמיים על ציר </w:t>
+      </w:r>
+      <m:oMath>
+        <m:r>
+          <w:rPr>
+            <w:rFonts w:ascii="Cambria Math" w:hAnsi="Cambria Math"/>
+            <w:sz w:val="28"/>
+            <w:szCs w:val="28"/>
+          </w:rPr>
+          <m:t>x</m:t>
+        </m:r>
+      </m:oMath>
+      <w:r>
+        <w:rPr>
+          <w:rFonts w:hint="cs"/>
+          <w:i/>
+          <w:sz w:val="28"/>
+          <w:szCs w:val="28"/>
+          <w:rtl/>
+        </w:rPr>
+        <w:t xml:space="preserve"> ואפס פעמיים על ציר </w:t>
+      </w:r>
+      <m:oMath>
+        <m:r>
+          <w:rPr>
+            <w:rFonts w:ascii="Cambria Math" w:hAnsi="Cambria Math"/>
+            <w:sz w:val="28"/>
+            <w:szCs w:val="28"/>
+          </w:rPr>
+          <m:t>y</m:t>
+        </m:r>
+      </m:oMath>
+      <w:r>
+        <w:rPr>
+          <w:rFonts w:eastAsiaTheme="minorEastAsia" w:hint="cs"/>
+          <w:i/>
+          <w:sz w:val="28"/>
+          <w:szCs w:val="28"/>
+          <w:rtl/>
+        </w:rPr>
+        <w:t xml:space="preserve">, </w:t>
+      </w:r>
+      <m:oMath>
+        <m:sSub>
+          <m:sSubPr>
+            <m:ctrlPr>
+              <w:rPr>
+                <w:rFonts w:ascii="Cambria Math" w:hAnsi="Cambria Math"/>
+                <w:i/>
+                <w:sz w:val="28"/>
+                <w:szCs w:val="28"/>
+              </w:rPr>
+            </m:ctrlPr>
+          </m:sSubPr>
+          <m:e>
+            <m:r>
+              <w:rPr>
+                <w:rFonts w:ascii="Cambria Math" w:hAnsi="Cambria Math"/>
+                <w:sz w:val="28"/>
+                <w:szCs w:val="28"/>
+              </w:rPr>
+              <m:t>D</m:t>
+            </m:r>
+          </m:e>
+          <m:sub>
+            <m:r>
+              <w:rPr>
+                <w:rFonts w:ascii="Cambria Math" w:hAnsi="Cambria Math"/>
+                <w:sz w:val="28"/>
+                <w:szCs w:val="28"/>
+              </w:rPr>
+              <m:t>yy</m:t>
+            </m:r>
+          </m:sub>
+        </m:sSub>
+      </m:oMath>
+      <w:r>
+        <w:rPr>
+          <w:rFonts w:hint="cs"/>
+          <w:i/>
+          <w:sz w:val="28"/>
+          <w:szCs w:val="28"/>
+          <w:rtl/>
+        </w:rPr>
+        <w:t xml:space="preserve"> כך שפילטר </w:t>
+      </w:r>
+      <w:r>
+        <w:rPr>
+          <w:rFonts w:hint="cs"/>
+          <w:i/>
+          <w:sz w:val="28"/>
+          <w:szCs w:val="28"/>
+        </w:rPr>
+        <w:t>SOBEL</w:t>
+      </w:r>
+      <w:r>
+        <w:rPr>
+          <w:rFonts w:hint="cs"/>
+          <w:i/>
+          <w:sz w:val="28"/>
+          <w:szCs w:val="28"/>
+          <w:rtl/>
+        </w:rPr>
+        <w:t xml:space="preserve"> מבוצע פעמיים על ציר </w:t>
+      </w:r>
+      <m:oMath>
+        <m:r>
+          <w:rPr>
+            <w:rFonts w:ascii="Cambria Math" w:hAnsi="Cambria Math"/>
+            <w:sz w:val="28"/>
+            <w:szCs w:val="28"/>
+          </w:rPr>
+          <m:t>y</m:t>
+        </m:r>
+      </m:oMath>
+      <w:r>
+        <w:rPr>
+          <w:rFonts w:hint="cs"/>
+          <w:i/>
+          <w:sz w:val="28"/>
+          <w:szCs w:val="28"/>
+          <w:rtl/>
+        </w:rPr>
+        <w:t xml:space="preserve"> ואפס פעמיים על ציר </w:t>
+      </w:r>
+      <m:oMath>
+        <m:r>
+          <w:rPr>
+            <w:rFonts w:ascii="Cambria Math" w:hAnsi="Cambria Math"/>
+            <w:sz w:val="28"/>
+            <w:szCs w:val="28"/>
+          </w:rPr>
+          <m:t>x</m:t>
+        </m:r>
+      </m:oMath>
+      <w:r>
+        <w:rPr>
+          <w:rFonts w:eastAsiaTheme="minorEastAsia" w:hint="cs"/>
+          <w:i/>
+          <w:sz w:val="28"/>
+          <w:szCs w:val="28"/>
+          <w:rtl/>
+        </w:rPr>
+        <w:t xml:space="preserve">, </w:t>
+      </w:r>
+      <m:oMath>
+        <m:sSub>
+          <m:sSubPr>
+            <m:ctrlPr>
+              <w:rPr>
+                <w:rFonts w:ascii="Cambria Math" w:hAnsi="Cambria Math"/>
+                <w:i/>
+                <w:sz w:val="28"/>
+                <w:szCs w:val="28"/>
+              </w:rPr>
+            </m:ctrlPr>
+          </m:sSubPr>
+          <m:e>
+            <m:r>
+              <w:rPr>
+                <w:rFonts w:ascii="Cambria Math" w:hAnsi="Cambria Math"/>
+                <w:sz w:val="28"/>
+                <w:szCs w:val="28"/>
+              </w:rPr>
+              <m:t>D</m:t>
+            </m:r>
+          </m:e>
+          <m:sub>
+            <m:r>
+              <w:rPr>
+                <w:rFonts w:ascii="Cambria Math" w:hAnsi="Cambria Math"/>
+                <w:sz w:val="28"/>
+                <w:szCs w:val="28"/>
+              </w:rPr>
+              <m:t>xy</m:t>
+            </m:r>
+          </m:sub>
+        </m:sSub>
+      </m:oMath>
+      <w:r>
+        <w:rPr>
+          <w:rFonts w:hint="cs"/>
+          <w:i/>
+          <w:sz w:val="28"/>
+          <w:szCs w:val="28"/>
+          <w:rtl/>
+        </w:rPr>
+        <w:t xml:space="preserve"> כך שפילטר </w:t>
+      </w:r>
+      <w:r>
+        <w:rPr>
+          <w:rFonts w:hint="cs"/>
+          <w:i/>
+          <w:sz w:val="28"/>
+          <w:szCs w:val="28"/>
+        </w:rPr>
+        <w:t>SOBEL</w:t>
+      </w:r>
+      <w:r>
+        <w:rPr>
+          <w:rFonts w:hint="cs"/>
+          <w:i/>
+          <w:sz w:val="28"/>
+          <w:szCs w:val="28"/>
+          <w:rtl/>
+        </w:rPr>
+        <w:t xml:space="preserve"> מבוצע פעם אחת </w:t>
+      </w:r>
+      <w:r>
+        <w:rPr>
+          <w:rFonts w:hint="cs"/>
+          <w:i/>
+          <w:sz w:val="28"/>
+          <w:szCs w:val="28"/>
+          <w:rtl/>
+        </w:rPr>
+        <w:lastRenderedPageBreak/>
+        <w:t xml:space="preserve">על ציר </w:t>
+      </w:r>
+      <m:oMath>
+        <m:r>
+          <w:rPr>
+            <w:rFonts w:ascii="Cambria Math" w:hAnsi="Cambria Math"/>
+            <w:sz w:val="28"/>
+            <w:szCs w:val="28"/>
+          </w:rPr>
+          <m:t>x</m:t>
+        </m:r>
+      </m:oMath>
+      <w:r>
+        <w:rPr>
+          <w:rFonts w:hint="cs"/>
+          <w:i/>
+          <w:sz w:val="28"/>
+          <w:szCs w:val="28"/>
+          <w:rtl/>
+        </w:rPr>
+        <w:t xml:space="preserve"> ופעם אחת על ציר </w:t>
+      </w:r>
+      <m:oMath>
+        <m:r>
+          <w:rPr>
+            <w:rFonts w:ascii="Cambria Math" w:hAnsi="Cambria Math"/>
+            <w:sz w:val="28"/>
+            <w:szCs w:val="28"/>
+          </w:rPr>
+          <m:t>y</m:t>
+        </m:r>
+      </m:oMath>
+      <w:r>
+        <w:rPr>
+          <w:rFonts w:hint="cs"/>
+          <w:i/>
+          <w:sz w:val="28"/>
+          <w:szCs w:val="28"/>
+          <w:rtl/>
+        </w:rPr>
+        <w:t xml:space="preserve"> (הפילטר סימטרי). גודל פילטר סובל הוא 3 בכל המקרים אצלנו.</w:t>
+      </w:r>
+    </w:p>
+    <w:p>
+      <w:pPr>
+        <w:pStyle w:val="ListParagraph"/>
+        <w:numPr>
+          <w:ilvl w:val="0"/>
+          <w:numId w:val="7"/>
+        </w:numPr>
+        <w:bidi/>
+        <w:jc w:val="both"/>
+        <w:rPr>
+          <w:i/>
+          <w:sz w:val="28"/>
+          <w:szCs w:val="28"/>
+        </w:rPr>
+      </w:pPr>
+      <w:r>
+        <w:rPr>
+          <w:rFonts w:hint="cs"/>
+          <w:i/>
+          <w:sz w:val="28"/>
+          <w:szCs w:val="28"/>
+          <w:rtl/>
+        </w:rPr>
+        <w:t xml:space="preserve">לאחר מכן חישבנו את ה - </w:t>
+      </w:r>
+      <m:oMath>
+        <m:r>
+          <w:rPr>
+            <w:rFonts w:ascii="Cambria Math" w:hAnsi="Cambria Math"/>
+            <w:sz w:val="28"/>
+            <w:szCs w:val="28"/>
+          </w:rPr>
+          <m:t>Tr(H)</m:t>
+        </m:r>
+      </m:oMath>
+      <w:r>
+        <w:rPr>
+          <w:rFonts w:hint="cs"/>
+          <w:i/>
+          <w:sz w:val="28"/>
+          <w:szCs w:val="28"/>
+          <w:rtl/>
+        </w:rPr>
+        <w:t xml:space="preserve"> ו </w:t>
+      </w:r>
+      <m:oMath>
+        <m:r>
+          <m:rPr>
+            <m:sty m:val="p"/>
+          </m:rPr>
+          <w:rPr>
+            <w:rFonts w:ascii="Cambria Math" w:hAnsi="Cambria Math"/>
+            <w:sz w:val="28"/>
+            <w:szCs w:val="28"/>
+          </w:rPr>
+          <m:t>det⁡</m:t>
+        </m:r>
+        <m:r>
+          <w:rPr>
+            <w:rFonts w:ascii="Cambria Math" w:hAnsi="Cambria Math"/>
+            <w:sz w:val="28"/>
+            <w:szCs w:val="28"/>
+          </w:rPr>
+          <m:t>(H)</m:t>
+        </m:r>
+      </m:oMath>
+      <w:r>
+        <w:rPr>
+          <w:rFonts w:hint="cs"/>
+          <w:i/>
+          <w:sz w:val="28"/>
+          <w:szCs w:val="28"/>
+          <w:rtl/>
+        </w:rPr>
+        <w:t xml:space="preserve"> בעבור כל נקודה בצורה הבאה:</w:t>
+      </w:r>
+    </w:p>
+    <w:p>
+      <w:pPr>
+        <w:pStyle w:val="ListParagraph"/>
+        <w:ind w:left="1080"/>
+        <w:jc w:val="both"/>
+        <w:rPr>
+          <w:i/>
+          <w:sz w:val="28"/>
+          <w:szCs w:val="28"/>
+          <w:rtl/>
+        </w:rPr>
+      </w:pPr>
+      <m:oMathPara>
+        <m:oMath>
+          <m:r>
+            <w:rPr>
+              <w:rFonts w:ascii="Cambria Math" w:hAnsi="Cambria Math"/>
+              <w:sz w:val="28"/>
+              <w:szCs w:val="28"/>
+            </w:rPr>
+            <m:t>Tr</m:t>
+          </m:r>
+          <m:d>
+            <m:dPr>
+              <m:ctrlPr>
+                <w:rPr>
+                  <w:rFonts w:ascii="Cambria Math" w:hAnsi="Cambria Math"/>
+                  <w:i/>
+                  <w:sz w:val="28"/>
+                  <w:szCs w:val="28"/>
+                </w:rPr>
+              </m:ctrlPr>
+            </m:dPr>
+            <m:e>
+              <m:r>
+                <w:rPr>
+                  <w:rFonts w:ascii="Cambria Math" w:hAnsi="Cambria Math"/>
+                  <w:sz w:val="28"/>
+                  <w:szCs w:val="28"/>
+                </w:rPr>
+                <m:t>H</m:t>
+              </m:r>
+            </m:e>
+          </m:d>
+          <m:r>
+            <w:rPr>
+              <w:rFonts w:ascii="Cambria Math" w:hAnsi="Cambria Math"/>
+              <w:sz w:val="28"/>
+              <w:szCs w:val="28"/>
+            </w:rPr>
+            <m:t>=</m:t>
+          </m:r>
+          <m:sSub>
+            <m:sSubPr>
+              <m:ctrlPr>
+                <w:rPr>
+                  <w:rFonts w:ascii="Cambria Math" w:hAnsi="Cambria Math"/>
+                  <w:i/>
+                  <w:sz w:val="28"/>
+                  <w:szCs w:val="28"/>
+                </w:rPr>
+              </m:ctrlPr>
+            </m:sSubPr>
+            <m:e>
+              <m:r>
+                <w:rPr>
+                  <w:rFonts w:ascii="Cambria Math" w:hAnsi="Cambria Math"/>
+                  <w:sz w:val="28"/>
+                  <w:szCs w:val="28"/>
+                </w:rPr>
+                <m:t>D</m:t>
+              </m:r>
+            </m:e>
+            <m:sub>
+              <m:r>
+                <w:rPr>
+                  <w:rFonts w:ascii="Cambria Math" w:hAnsi="Cambria Math"/>
+                  <w:sz w:val="28"/>
+                  <w:szCs w:val="28"/>
+                </w:rPr>
+                <m:t>xx</m:t>
+              </m:r>
+            </m:sub>
+          </m:sSub>
+          <m:r>
+            <w:rPr>
+              <w:rFonts w:ascii="Cambria Math" w:hAnsi="Cambria Math"/>
+              <w:sz w:val="28"/>
+              <w:szCs w:val="28"/>
+            </w:rPr>
+            <m:t>+</m:t>
+          </m:r>
+          <m:sSub>
+            <m:sSubPr>
+              <m:ctrlPr>
+                <w:rPr>
+                  <w:rFonts w:ascii="Cambria Math" w:hAnsi="Cambria Math"/>
+                  <w:i/>
+                  <w:sz w:val="28"/>
+                  <w:szCs w:val="28"/>
+                </w:rPr>
+              </m:ctrlPr>
+            </m:sSubPr>
+            <m:e>
+              <m:r>
+                <w:rPr>
+                  <w:rFonts w:ascii="Cambria Math" w:hAnsi="Cambria Math"/>
+                  <w:sz w:val="28"/>
+                  <w:szCs w:val="28"/>
+                </w:rPr>
+                <m:t>D</m:t>
+              </m:r>
+            </m:e>
+            <m:sub>
+              <m:r>
+                <w:rPr>
+                  <w:rFonts w:ascii="Cambria Math" w:hAnsi="Cambria Math"/>
+                  <w:sz w:val="28"/>
+                  <w:szCs w:val="28"/>
+                </w:rPr>
+                <m:t>yy</m:t>
+              </m:r>
+            </m:sub>
+          </m:sSub>
+        </m:oMath>
+      </m:oMathPara>
+    </w:p>
+    <w:p>
+      <w:pPr>
+        <w:pStyle w:val="ListParagraph"/>
+        <w:ind w:left="1080"/>
+        <w:jc w:val="both"/>
+        <w:rPr>
+          <w:i/>
+          <w:sz w:val="28"/>
+          <w:szCs w:val="28"/>
+          <w:rtl/>
+        </w:rPr>
+      </w:pPr>
+      <m:oMathPara>
+        <m:oMath>
+          <m:func>
+            <m:funcPr>
+              <m:ctrlPr>
+                <w:rPr>
+                  <w:rFonts w:ascii="Cambria Math" w:hAnsi="Cambria Math"/>
+                  <w:sz w:val="28"/>
+                  <w:szCs w:val="28"/>
+                </w:rPr>
+              </m:ctrlPr>
+            </m:funcPr>
+            <m:fName>
+              <m:r>
+                <m:rPr>
+                  <m:sty m:val="p"/>
+                </m:rPr>
+                <w:rPr>
+                  <w:rFonts w:ascii="Cambria Math" w:hAnsi="Cambria Math"/>
+                  <w:sz w:val="28"/>
+                  <w:szCs w:val="28"/>
+                </w:rPr>
+                <m:t>det</m:t>
+              </m:r>
+            </m:fName>
+            <m:e>
+              <m:d>
+                <m:dPr>
+                  <m:ctrlPr>
+                    <w:rPr>
+                      <w:rFonts w:ascii="Cambria Math" w:hAnsi="Cambria Math"/>
+                      <w:i/>
+                      <w:sz w:val="28"/>
+                      <w:szCs w:val="28"/>
+                    </w:rPr>
+                  </m:ctrlPr>
+                </m:dPr>
+                <m:e>
+                  <m:r>
+                    <w:rPr>
+                      <w:rFonts w:ascii="Cambria Math" w:hAnsi="Cambria Math"/>
+                      <w:sz w:val="28"/>
+                      <w:szCs w:val="28"/>
+                    </w:rPr>
+                    <m:t>H</m:t>
+                  </m:r>
+                </m:e>
+              </m:d>
+            </m:e>
+          </m:func>
+          <m:r>
+            <w:rPr>
+              <w:rFonts w:ascii="Cambria Math" w:hAnsi="Cambria Math"/>
+              <w:sz w:val="28"/>
+              <w:szCs w:val="28"/>
+            </w:rPr>
+            <m:t>=</m:t>
+          </m:r>
+          <m:sSub>
+            <m:sSubPr>
+              <m:ctrlPr>
+                <w:rPr>
+                  <w:rFonts w:ascii="Cambria Math" w:hAnsi="Cambria Math"/>
+                  <w:i/>
+                  <w:sz w:val="28"/>
+                  <w:szCs w:val="28"/>
+                </w:rPr>
+              </m:ctrlPr>
+            </m:sSubPr>
+            <m:e>
+              <m:r>
+                <w:rPr>
+                  <w:rFonts w:ascii="Cambria Math" w:hAnsi="Cambria Math"/>
+                  <w:sz w:val="28"/>
+                  <w:szCs w:val="28"/>
+                </w:rPr>
+                <m:t>D</m:t>
+              </m:r>
+            </m:e>
+            <m:sub>
+              <m:r>
+                <w:rPr>
+                  <w:rFonts w:ascii="Cambria Math" w:hAnsi="Cambria Math"/>
+                  <w:sz w:val="28"/>
+                  <w:szCs w:val="28"/>
+                </w:rPr>
+                <m:t>xx</m:t>
+              </m:r>
+            </m:sub>
+          </m:sSub>
+          <m:r>
+            <w:rPr>
+              <w:rFonts w:ascii="Cambria Math" w:hAnsi="Cambria Math"/>
+              <w:sz w:val="28"/>
+              <w:szCs w:val="28"/>
+            </w:rPr>
+            <m:t>⊙</m:t>
+          </m:r>
+          <m:sSub>
+            <m:sSubPr>
+              <m:ctrlPr>
+                <w:rPr>
+                  <w:rFonts w:ascii="Cambria Math" w:hAnsi="Cambria Math"/>
+                  <w:i/>
+                  <w:sz w:val="28"/>
+                  <w:szCs w:val="28"/>
+                </w:rPr>
+              </m:ctrlPr>
+            </m:sSubPr>
+            <m:e>
+              <m:r>
+                <w:rPr>
+                  <w:rFonts w:ascii="Cambria Math" w:hAnsi="Cambria Math"/>
+                  <w:sz w:val="28"/>
+                  <w:szCs w:val="28"/>
+                </w:rPr>
+                <m:t>D</m:t>
+              </m:r>
+            </m:e>
+            <m:sub>
+              <m:r>
+                <w:rPr>
+                  <w:rFonts w:ascii="Cambria Math" w:hAnsi="Cambria Math"/>
+                  <w:sz w:val="28"/>
+                  <w:szCs w:val="28"/>
+                </w:rPr>
+                <m:t>yy</m:t>
+              </m:r>
+            </m:sub>
+          </m:sSub>
+          <m:r>
+            <w:rPr>
+              <w:rFonts w:ascii="Cambria Math" w:hAnsi="Cambria Math"/>
+              <w:sz w:val="28"/>
+              <w:szCs w:val="28"/>
+            </w:rPr>
+            <m:t>-</m:t>
+          </m:r>
+          <m:sSubSup>
+            <m:sSubSupPr>
+              <m:ctrlPr>
+                <w:rPr>
+                  <w:rFonts w:ascii="Cambria Math" w:hAnsi="Cambria Math"/>
+                  <w:i/>
+                  <w:sz w:val="28"/>
+                  <w:szCs w:val="28"/>
+                </w:rPr>
+              </m:ctrlPr>
+            </m:sSubSupPr>
+            <m:e>
+              <m:r>
+                <w:rPr>
+                  <w:rFonts w:ascii="Cambria Math" w:hAnsi="Cambria Math"/>
+                  <w:sz w:val="28"/>
+                  <w:szCs w:val="28"/>
+                </w:rPr>
+                <m:t>D</m:t>
+              </m:r>
+            </m:e>
+            <m:sub>
+              <m:r>
+                <w:rPr>
+                  <w:rFonts w:ascii="Cambria Math" w:hAnsi="Cambria Math"/>
+                  <w:sz w:val="28"/>
+                  <w:szCs w:val="28"/>
+                </w:rPr>
+                <m:t>xy</m:t>
+              </m:r>
+            </m:sub>
+            <m:sup>
+              <m:r>
+                <w:rPr>
+                  <w:rFonts w:ascii="Cambria Math" w:hAnsi="Cambria Math"/>
+                  <w:sz w:val="28"/>
+                  <w:szCs w:val="28"/>
+                </w:rPr>
+                <m:t>2</m:t>
+              </m:r>
+            </m:sup>
+          </m:sSubSup>
+        </m:oMath>
+      </m:oMathPara>
+    </w:p>
+    <w:p>
+      <w:pPr>
+        <w:pStyle w:val="ListParagraph"/>
+        <w:ind w:left="1080"/>
+        <w:jc w:val="both"/>
+        <w:rPr>
+          <w:i/>
+          <w:sz w:val="28"/>
+          <w:szCs w:val="28"/>
+          <w:rtl/>
+        </w:rPr>
+      </w:pPr>
+      <w:r>
+        <w:rPr>
+          <w:rFonts w:hint="cs"/>
+          <w:i/>
+          <w:sz w:val="28"/>
+          <w:szCs w:val="28"/>
+          <w:rtl/>
+        </w:rPr>
+        <w:t xml:space="preserve">כאשר </w:t>
+      </w:r>
+      <m:oMath>
+        <m:r>
+          <w:rPr>
+            <w:rFonts w:ascii="Cambria Math" w:hAnsi="Cambria Math"/>
+            <w:sz w:val="28"/>
+            <w:szCs w:val="28"/>
+          </w:rPr>
+          <m:t>⊙</m:t>
+        </m:r>
+      </m:oMath>
+      <w:r>
+        <w:rPr>
+          <w:rFonts w:eastAsiaTheme="minorEastAsia" w:hint="cs"/>
+          <w:i/>
+          <w:sz w:val="28"/>
+          <w:szCs w:val="28"/>
+          <w:rtl/>
+        </w:rPr>
+        <w:t xml:space="preserve"> היא מכפלה איבר איבר</w:t>
+      </w:r>
+      <w:r>
+        <w:rPr>
+          <w:rFonts w:hint="cs"/>
+          <w:i/>
+          <w:sz w:val="28"/>
+          <w:szCs w:val="28"/>
+          <w:rtl/>
+        </w:rPr>
+        <w:t>, וזאת מפני שאנו משתמשים בכתיב מטריצי לחישוב.</w:t>
+      </w:r>
+    </w:p>
+    <w:p>
+      <w:pPr>
+        <w:pStyle w:val="ListParagraph"/>
+        <w:numPr>
+          <w:ilvl w:val="0"/>
+          <w:numId w:val="7"/>
+        </w:numPr>
+        <w:bidi/>
+        <w:jc w:val="both"/>
+        <w:rPr>
+          <w:i/>
+          <w:sz w:val="28"/>
+          <w:szCs w:val="28"/>
+        </w:rPr>
+      </w:pPr>
+      <w:r>
+        <w:rPr>
+          <w:rFonts w:hint="cs"/>
+          <w:i/>
+          <w:sz w:val="28"/>
+          <w:szCs w:val="28"/>
+          <w:rtl/>
+        </w:rPr>
+        <w:t xml:space="preserve">חישוב יחס העקמומיות </w:t>
+      </w:r>
+      <m:oMath>
+        <m:r>
+          <w:rPr>
+            <w:rFonts w:ascii="Cambria Math" w:hAnsi="Cambria Math"/>
+            <w:sz w:val="28"/>
+            <w:szCs w:val="28"/>
+          </w:rPr>
+          <m:t>R</m:t>
+        </m:r>
+      </m:oMath>
+      <w:r>
+        <w:rPr>
+          <w:rFonts w:hint="cs"/>
+          <w:i/>
+          <w:sz w:val="28"/>
+          <w:szCs w:val="28"/>
+          <w:rtl/>
+        </w:rPr>
+        <w:t xml:space="preserve"> איבר איבר בצורה הבאה:</w:t>
+      </w:r>
+    </w:p>
+    <w:p>
+      <w:pPr>
+        <w:pStyle w:val="ListParagraph"/>
+        <w:ind w:left="1080"/>
+        <w:jc w:val="both"/>
+        <w:rPr>
+          <w:rFonts w:eastAsiaTheme="minorEastAsia"/>
+          <w:i/>
+          <w:sz w:val="28"/>
+          <w:szCs w:val="28"/>
+          <w:rtl/>
+        </w:rPr>
+      </w:pPr>
+      <m:oMathPara>
+        <m:oMath>
+          <m:r>
+            <w:rPr>
+              <w:rFonts w:ascii="Cambria Math" w:hAnsi="Cambria Math"/>
+              <w:sz w:val="28"/>
+              <w:szCs w:val="28"/>
+            </w:rPr>
+            <m:t>R=</m:t>
+          </m:r>
+          <m:f>
+            <m:fPr>
+              <m:ctrlPr>
+                <w:rPr>
+                  <w:rFonts w:ascii="Cambria Math" w:hAnsi="Cambria Math"/>
+                  <w:i/>
+                  <w:sz w:val="28"/>
+                  <w:szCs w:val="28"/>
+                </w:rPr>
+              </m:ctrlPr>
+            </m:fPr>
+            <m:num>
+              <m:r>
+                <w:rPr>
+                  <w:rFonts w:ascii="Cambria Math" w:hAnsi="Cambria Math"/>
+                  <w:sz w:val="28"/>
+                  <w:szCs w:val="28"/>
+                </w:rPr>
+                <m:t>Tr</m:t>
+              </m:r>
+              <m:sSup>
+                <m:sSupPr>
+                  <m:ctrlPr>
+                    <w:rPr>
+                      <w:rFonts w:ascii="Cambria Math" w:hAnsi="Cambria Math"/>
+                      <w:i/>
+                      <w:sz w:val="28"/>
+                      <w:szCs w:val="28"/>
+                    </w:rPr>
+                  </m:ctrlPr>
+                </m:sSupPr>
+                <m:e>
+                  <m:d>
+                    <m:dPr>
+                      <m:ctrlPr>
+                        <w:rPr>
+                          <w:rFonts w:ascii="Cambria Math" w:hAnsi="Cambria Math"/>
+                          <w:i/>
+                          <w:sz w:val="28"/>
+                          <w:szCs w:val="28"/>
+                        </w:rPr>
+                      </m:ctrlPr>
+                    </m:dPr>
+                    <m:e>
+                      <m:r>
+                        <w:rPr>
+                          <w:rFonts w:ascii="Cambria Math" w:hAnsi="Cambria Math"/>
+                          <w:sz w:val="28"/>
+                          <w:szCs w:val="28"/>
+                        </w:rPr>
+                        <m:t>H</m:t>
+                      </m:r>
+                    </m:e>
+                  </m:d>
+                </m:e>
+                <m:sup>
+                  <m:r>
+                    <w:rPr>
+                      <w:rFonts w:ascii="Cambria Math" w:hAnsi="Cambria Math"/>
+                      <w:sz w:val="28"/>
+                      <w:szCs w:val="28"/>
+                    </w:rPr>
+                    <m:t>2</m:t>
+                  </m:r>
+                </m:sup>
+              </m:sSup>
+            </m:num>
+            <m:den>
+              <m:func>
+                <m:funcPr>
+                  <m:ctrlPr>
+                    <w:rPr>
+                      <w:rFonts w:ascii="Cambria Math" w:hAnsi="Cambria Math"/>
+                      <w:i/>
+                      <w:sz w:val="28"/>
+                      <w:szCs w:val="28"/>
+                    </w:rPr>
+                  </m:ctrlPr>
+                </m:funcPr>
+                <m:fName>
+                  <m:r>
+                    <m:rPr>
+                      <m:sty m:val="p"/>
+                    </m:rPr>
+                    <w:rPr>
+                      <w:rFonts w:ascii="Cambria Math" w:hAnsi="Cambria Math"/>
+                      <w:sz w:val="28"/>
+                      <w:szCs w:val="28"/>
+                    </w:rPr>
+                    <m:t>det</m:t>
+                  </m:r>
+                </m:fName>
+                <m:e>
+                  <m:d>
+                    <m:dPr>
+                      <m:ctrlPr>
+                        <w:rPr>
+                          <w:rFonts w:ascii="Cambria Math" w:hAnsi="Cambria Math"/>
+                          <w:i/>
+                          <w:sz w:val="28"/>
+                          <w:szCs w:val="28"/>
+                        </w:rPr>
+                      </m:ctrlPr>
+                    </m:dPr>
+                    <m:e>
+                      <m:r>
+                        <w:rPr>
+                          <w:rFonts w:ascii="Cambria Math" w:hAnsi="Cambria Math"/>
+                          <w:sz w:val="28"/>
+                          <w:szCs w:val="28"/>
+                        </w:rPr>
+                        <m:t>H</m:t>
+                      </m:r>
+                    </m:e>
+                  </m:d>
+                </m:e>
+              </m:func>
+            </m:den>
+          </m:f>
+        </m:oMath>
+      </m:oMathPara>
+    </w:p>
+    <w:p>
+      <w:pPr>
+        <w:pStyle w:val="ListParagraph"/>
+        <w:ind w:left="1080"/>
+        <w:jc w:val="both"/>
+        <w:rPr>
+          <w:rFonts w:eastAsiaTheme="minorEastAsia"/>
+          <w:i/>
+          <w:sz w:val="28"/>
+          <w:szCs w:val="28"/>
+          <w:rtl/>
+        </w:rPr>
+      </w:pPr>
+      <w:r>
+        <w:rPr>
+          <w:rFonts w:eastAsiaTheme="minorEastAsia" w:hint="cs"/>
+          <w:i/>
+          <w:sz w:val="28"/>
+          <w:szCs w:val="28"/>
+          <w:rtl/>
+        </w:rPr>
+        <w:t>אם נציג תמונה ללא סף בינארי נקבל.</w:t>
+      </w:r>
+    </w:p>
+    <w:p>
+      <w:pPr>
+        <w:pStyle w:val="ListParagraph"/>
+        <w:ind w:left="1080"/>
+        <w:jc w:val="both"/>
+        <w:rPr>
+          <w:rFonts w:eastAsiaTheme="minorEastAsia"/>
+          <w:i/>
+          <w:sz w:val="28"/>
+          <w:szCs w:val="28"/>
+          <w:rtl/>
+        </w:rPr>
+      </w:pPr>
+      <w:r>
+        <w:rPr>
+          <w:rFonts w:eastAsiaTheme="minorEastAsia" w:cs="Arial"/>
+          <w:i/>
+          <w:noProof/>
+          <w:sz w:val="28"/>
+          <w:szCs w:val="28"/>
+          <w:rtl/>
+        </w:rPr>
+        <w:drawing>
+          <wp:inline distT="0" distB="0" distL="0" distR="0" wp14:anchorId="27BB4A44" wp14:editId="571CE3C6">
+            <wp:extent cx="5440591" cy="1486894"/>
+            <wp:effectExtent l="0" t="0" r="8255" b="0"/>
+            <wp:docPr id="15" name="Picture 15"/>
+            <wp:cNvGraphicFramePr>
+              <a:graphicFrameLocks xmlns:a="http://schemas.openxmlformats.org/drawingml/2006/main" noChangeAspect="1"/>
+            </wp:cNvGraphicFramePr>
+            <a:graphic xmlns:a="http://schemas.openxmlformats.org/drawingml/2006/main">
+              <a:graphicData uri="http://schemas.openxmlformats.org/drawingml/2006/picture">
+                <pic:pic xmlns:pic="http://schemas.openxmlformats.org/drawingml/2006/picture">
+                  <pic:nvPicPr>
+                    <pic:cNvPr id="1" name=""/>
+                    <pic:cNvPicPr/>
+                  </pic:nvPicPr>
+                  <pic:blipFill>
+                    <a:blip r:embed="rId12"/>
+                    <a:stretch>
+                      <a:fillRect/>
+                    </a:stretch>
+                  </pic:blipFill>
+                  <pic:spPr>
+                    <a:xfrm>
+                      <a:off x="0" y="0"/>
+                      <a:ext cx="5445338" cy="1488191"/>
+                    </a:xfrm>
+                    <a:prstGeom prst="rect">
+                      <a:avLst/>
+                    </a:prstGeom>
+                  </pic:spPr>
+                </pic:pic>
+              </a:graphicData>
+            </a:graphic>
+          </wp:inline>
+        </w:drawing>
+      </w:r>
+    </w:p>
+    <w:p>
+      <w:pPr>
+        <w:pStyle w:val="ListParagraph"/>
+        <w:numPr>
+          <w:ilvl w:val="0"/>
+          <w:numId w:val="7"/>
+        </w:numPr>
+        <w:bidi/>
+        <w:jc w:val="both"/>
+        <w:rPr>
+          <w:i/>
+          <w:sz w:val="28"/>
+          <w:szCs w:val="28"/>
+        </w:rPr>
+      </w:pPr>
+      <w:r>
+        <w:rPr>
+          <w:rFonts w:hint="cs"/>
+          <w:i/>
+          <w:sz w:val="28"/>
+          <w:szCs w:val="28"/>
+          <w:rtl/>
+        </w:rPr>
+        <w:t xml:space="preserve">ביצוע סף בינארי למטריצת ערכי העקמומיות </w:t>
+      </w:r>
+      <m:oMath>
+        <m:r>
+          <w:rPr>
+            <w:rFonts w:ascii="Cambria Math" w:hAnsi="Cambria Math"/>
+            <w:sz w:val="28"/>
+            <w:szCs w:val="28"/>
+          </w:rPr>
+          <m:t>R</m:t>
+        </m:r>
+      </m:oMath>
+      <w:r>
+        <w:rPr>
+          <w:rFonts w:hint="cs"/>
+          <w:i/>
+          <w:sz w:val="28"/>
+          <w:szCs w:val="28"/>
+          <w:rtl/>
+        </w:rPr>
+        <w:t xml:space="preserve"> עם הגודל </w:t>
+      </w:r>
+      <m:oMath>
+        <m:sSub>
+          <m:sSubPr>
+            <m:ctrlPr>
+              <w:rPr>
+                <w:rFonts w:ascii="Cambria Math" w:hAnsi="Cambria Math"/>
+                <w:i/>
+                <w:sz w:val="28"/>
+                <w:szCs w:val="28"/>
+              </w:rPr>
+            </m:ctrlPr>
+          </m:sSubPr>
+          <m:e>
+            <m:r>
+              <w:rPr>
+                <w:rFonts w:ascii="Cambria Math" w:hAnsi="Cambria Math"/>
+                <w:sz w:val="28"/>
+                <w:szCs w:val="28"/>
+              </w:rPr>
+              <m:t>θ</m:t>
+            </m:r>
+          </m:e>
+          <m:sub>
+            <m:r>
+              <w:rPr>
+                <w:rFonts w:ascii="Cambria Math" w:hAnsi="Cambria Math"/>
+                <w:sz w:val="28"/>
+                <w:szCs w:val="28"/>
+              </w:rPr>
+              <m:t>r</m:t>
+            </m:r>
+          </m:sub>
+        </m:sSub>
+        <m:r>
+          <w:rPr>
+            <w:rFonts w:ascii="Cambria Math" w:hAnsi="Cambria Math"/>
+            <w:sz w:val="28"/>
+            <w:szCs w:val="28"/>
+          </w:rPr>
+          <m:t>=12</m:t>
+        </m:r>
+      </m:oMath>
+      <w:r>
+        <w:rPr>
+          <w:rFonts w:hint="cs"/>
+          <w:i/>
+          <w:sz w:val="28"/>
+          <w:szCs w:val="28"/>
+          <w:rtl/>
+        </w:rPr>
+        <w:t>.</w:t>
+      </w:r>
+    </w:p>
+    <w:p>
+      <w:pPr>
+        <w:ind w:left="720"/>
+        <w:jc w:val="both"/>
+        <w:rPr>
+          <w:i/>
+          <w:sz w:val="28"/>
+          <w:szCs w:val="28"/>
+          <w:rtl/>
+        </w:rPr>
+      </w:pPr>
+      <w:r>
+        <w:rPr>
+          <w:rFonts w:hint="cs"/>
+          <w:i/>
+          <w:sz w:val="28"/>
+          <w:szCs w:val="28"/>
+          <w:rtl/>
+        </w:rPr>
+        <w:t>חישוב זה בוצע בעבור כל רמה בפירמידה הגאוסית. (חישוב זה מבוצע ב 1.5 אך מוסף כאן, כדי לקבל את התמונות והוא מבוצע כסף קשיח ולא כ"גמיש")</w:t>
+      </w:r>
+    </w:p>
+    <w:p>
+      <w:pPr>
+        <w:ind w:left="720"/>
+        <w:jc w:val="both"/>
+        <w:rPr>
+          <w:i/>
+          <w:sz w:val="28"/>
+          <w:szCs w:val="28"/>
+          <w:rtl/>
+        </w:rPr>
+      </w:pPr>
+      <w:r>
+        <w:rPr>
+          <w:rFonts w:hint="cs"/>
+          <w:i/>
+          <w:sz w:val="28"/>
+          <w:szCs w:val="28"/>
+          <w:rtl/>
+        </w:rPr>
+        <w:t xml:space="preserve">הממדים של מטריצת ה </w:t>
+      </w:r>
+      <w:r>
+        <w:rPr>
+          <w:i/>
+          <w:sz w:val="28"/>
+          <w:szCs w:val="28"/>
+          <w:rtl/>
+        </w:rPr>
+        <w:t>–</w:t>
+      </w:r>
+      <w:r>
+        <w:rPr>
+          <w:rFonts w:hint="cs"/>
+          <w:i/>
+          <w:sz w:val="28"/>
+          <w:szCs w:val="28"/>
+          <w:rtl/>
+        </w:rPr>
+        <w:t xml:space="preserve"> </w:t>
+      </w:r>
+      <w:r>
+        <w:rPr>
+          <w:rFonts w:hint="cs"/>
+          <w:i/>
+          <w:sz w:val="28"/>
+          <w:szCs w:val="28"/>
+        </w:rPr>
+        <w:t>P</w:t>
+      </w:r>
+      <w:r>
+        <w:rPr>
+          <w:i/>
+          <w:sz w:val="28"/>
+          <w:szCs w:val="28"/>
+        </w:rPr>
+        <w:t>rincipal Curvature</w:t>
+      </w:r>
+      <w:r>
+        <w:rPr>
+          <w:rFonts w:hint="cs"/>
+          <w:i/>
+          <w:sz w:val="28"/>
+          <w:szCs w:val="28"/>
+          <w:rtl/>
+        </w:rPr>
+        <w:t xml:space="preserve"> הם:</w:t>
+      </w:r>
+    </w:p>
+    <w:p>
+      <w:pPr>
+        <w:ind w:left="720"/>
+        <w:jc w:val="center"/>
+        <w:rPr>
+          <w:i/>
+          <w:sz w:val="28"/>
+          <w:szCs w:val="28"/>
+          <w:rtl/>
+        </w:rPr>
+      </w:pPr>
+      <w:r>
+        <w:rPr>
+          <w:rFonts w:cs="Arial"/>
+          <w:i/>
+          <w:noProof/>
+          <w:sz w:val="28"/>
+          <w:szCs w:val="28"/>
+          <w:rtl/>
+        </w:rPr>
+        <w:drawing>
+          <wp:inline distT="0" distB="0" distL="0" distR="0" wp14:anchorId="0A5B114D" wp14:editId="62B37FCD">
+            <wp:extent cx="4714751" cy="349858"/>
+            <wp:effectExtent l="0" t="0" r="0" b="0"/>
+            <wp:docPr id="17" name="Picture 17"/>
+            <wp:cNvGraphicFramePr>
+              <a:graphicFrameLocks xmlns:a="http://schemas.openxmlformats.org/drawingml/2006/main" noChangeAspect="1"/>
+            </wp:cNvGraphicFramePr>
+            <a:graphic xmlns:a="http://schemas.openxmlformats.org/drawingml/2006/main">
+              <a:graphicData uri="http://schemas.openxmlformats.org/drawingml/2006/picture">
+                <pic:pic xmlns:pic="http://schemas.openxmlformats.org/drawingml/2006/picture">
+                  <pic:nvPicPr>
+                    <pic:cNvPr id="1" name=""/>
+                    <pic:cNvPicPr/>
+                  </pic:nvPicPr>
+                  <pic:blipFill>
+                    <a:blip r:embed="rId13"/>
+                    <a:stretch>
+                      <a:fillRect/>
+                    </a:stretch>
+                  </pic:blipFill>
+                  <pic:spPr>
+                    <a:xfrm>
+                      <a:off x="0" y="0"/>
+                      <a:ext cx="4859805" cy="360622"/>
+                    </a:xfrm>
+                    <a:prstGeom prst="rect">
+                      <a:avLst/>
+                    </a:prstGeom>
+                  </pic:spPr>
+                </pic:pic>
+              </a:graphicData>
+            </a:graphic>
+          </wp:inline>
+        </w:drawing>
+      </w:r>
+    </w:p>
+    <w:p>
+      <w:pPr>
+        <w:ind w:left="720"/>
+        <w:jc w:val="both"/>
+        <w:rPr>
+          <w:i/>
+          <w:sz w:val="28"/>
+          <w:szCs w:val="28"/>
+          <w:rtl/>
+        </w:rPr>
+      </w:pPr>
+      <w:r>
+        <w:rPr>
+          <w:rFonts w:hint="cs"/>
+          <w:i/>
+          <w:sz w:val="28"/>
+          <w:szCs w:val="28"/>
+          <w:rtl/>
+        </w:rPr>
+        <w:t xml:space="preserve">התוצאה הסופית בעבור 4 רמות הפירמידה לאחר </w:t>
+      </w:r>
+      <w:r>
+        <w:rPr>
+          <w:rFonts w:hint="cs"/>
+          <w:i/>
+          <w:sz w:val="28"/>
+          <w:szCs w:val="28"/>
+        </w:rPr>
+        <w:t>EDGE SUPPRESSION</w:t>
+      </w:r>
+      <w:r>
+        <w:rPr>
+          <w:rFonts w:hint="cs"/>
+          <w:i/>
+          <w:sz w:val="28"/>
+          <w:szCs w:val="28"/>
+          <w:rtl/>
+        </w:rPr>
+        <w:t>.</w:t>
+      </w:r>
+    </w:p>
+    <w:p>
+      <w:pPr>
+        <w:ind w:left="720"/>
+        <w:jc w:val="center"/>
+        <w:rPr>
+          <w:i/>
+          <w:sz w:val="28"/>
+          <w:szCs w:val="28"/>
+          <w:rtl/>
+        </w:rPr>
+      </w:pPr>
+      <w:r>
+        <w:rPr>
+          <w:rFonts w:cs="Arial"/>
+          <w:i/>
+          <w:noProof/>
+          <w:sz w:val="28"/>
+          <w:szCs w:val="28"/>
+          <w:rtl/>
+        </w:rPr>
+        <w:drawing>
+          <wp:inline distT="0" distB="0" distL="0" distR="0" wp14:anchorId="1B3ACA98" wp14:editId="397AEB02">
+            <wp:extent cx="5773341" cy="1574358"/>
+            <wp:effectExtent l="0" t="0" r="0" b="6985"/>
+            <wp:docPr id="22" name="Picture 22"/>
+            <wp:cNvGraphicFramePr>
+              <a:graphicFrameLocks xmlns:a="http://schemas.openxmlformats.org/drawingml/2006/main" noChangeAspect="1"/>
+            </wp:cNvGraphicFramePr>
+            <a:graphic xmlns:a="http://schemas.openxmlformats.org/drawingml/2006/main">
+              <a:graphicData uri="http://schemas.openxmlformats.org/drawingml/2006/picture">
+                <pic:pic xmlns:pic="http://schemas.openxmlformats.org/drawingml/2006/picture">
+                  <pic:nvPicPr>
+                    <pic:cNvPr id="1" name=""/>
+                    <pic:cNvPicPr/>
+                  </pic:nvPicPr>
+                  <pic:blipFill>
+                    <a:blip r:embed="rId14"/>
+                    <a:stretch>
+                      <a:fillRect/>
+                    </a:stretch>
+                  </pic:blipFill>
+                  <pic:spPr>
+                    <a:xfrm>
+                      <a:off x="0" y="0"/>
+                      <a:ext cx="5805777" cy="1583203"/>
+                    </a:xfrm>
+                    <a:prstGeom prst="rect">
+                      <a:avLst/>
+                    </a:prstGeom>
+                  </pic:spPr>
+                </pic:pic>
+              </a:graphicData>
+            </a:graphic>
+          </wp:inline>
+        </w:drawing>
+      </w:r>
+    </w:p>
+    <w:p>
+      <w:pPr>
+        <w:pStyle w:val="ListParagraph"/>
+        <w:numPr>
+          <w:ilvl w:val="0"/>
+          <w:numId w:val="6"/>
+        </w:numPr>
+        <w:bidi/>
+        <w:jc w:val="both"/>
+        <w:rPr>
+          <w:i/>
+          <w:sz w:val="28"/>
+          <w:szCs w:val="28"/>
+        </w:rPr>
+      </w:pPr>
+      <w:r>
+        <w:rPr>
+          <w:rFonts w:hint="cs"/>
+          <w:i/>
+          <w:sz w:val="28"/>
+          <w:szCs w:val="28"/>
+          <w:rtl/>
+        </w:rPr>
+        <w:t>בסעיף זה מצאנו את המינימות והמקסימות המקומיות בצורה הבאה.</w:t>
+      </w:r>
+    </w:p>
+    <w:p>
+      <w:pPr>
+        <w:ind w:left="720"/>
+        <w:jc w:val="both"/>
+        <w:rPr>
+          <w:i/>
+          <w:sz w:val="28"/>
+          <w:szCs w:val="28"/>
+          <w:rtl/>
+        </w:rPr>
+      </w:pPr>
+      <w:r>
+        <w:rPr>
+          <w:rFonts w:hint="cs"/>
+          <w:i/>
+          <w:sz w:val="28"/>
+          <w:szCs w:val="28"/>
+          <w:rtl/>
+        </w:rPr>
+        <w:t xml:space="preserve">ראשית כל יצרנו </w:t>
+      </w:r>
+      <w:r>
+        <w:rPr>
+          <w:rFonts w:hint="cs"/>
+          <w:i/>
+          <w:sz w:val="28"/>
+          <w:szCs w:val="28"/>
+        </w:rPr>
+        <w:t>MASK</w:t>
+      </w:r>
+      <w:r>
+        <w:rPr>
+          <w:rFonts w:hint="cs"/>
+          <w:i/>
+          <w:sz w:val="28"/>
+          <w:szCs w:val="28"/>
+          <w:rtl/>
+        </w:rPr>
+        <w:t xml:space="preserve"> שמוגדר באמצעות </w:t>
+      </w:r>
+      <w:r>
+        <w:rPr>
+          <w:rFonts w:hint="cs"/>
+          <w:i/>
+          <w:sz w:val="28"/>
+          <w:szCs w:val="28"/>
+        </w:rPr>
+        <w:t>T</w:t>
+      </w:r>
+      <w:r>
+        <w:rPr>
+          <w:i/>
+          <w:sz w:val="28"/>
+          <w:szCs w:val="28"/>
+        </w:rPr>
+        <w:t>hresholding</w:t>
+      </w:r>
+      <w:r>
+        <w:rPr>
+          <w:rFonts w:hint="cs"/>
+          <w:i/>
+          <w:sz w:val="28"/>
+          <w:szCs w:val="28"/>
+          <w:rtl/>
+        </w:rPr>
+        <w:t xml:space="preserve"> על פי הערכים של </w:t>
+      </w:r>
+      <w:proofErr w:type="spellStart"/>
+      <w:r>
+        <w:rPr>
+          <w:i/>
+          <w:sz w:val="28"/>
+          <w:szCs w:val="28"/>
+        </w:rPr>
+        <w:t>thcontrast</w:t>
+      </w:r>
+      <w:proofErr w:type="spellEnd"/>
+      <w:r>
+        <w:rPr>
+          <w:rFonts w:hint="cs"/>
+          <w:i/>
+          <w:sz w:val="28"/>
+          <w:szCs w:val="28"/>
+          <w:rtl/>
+        </w:rPr>
+        <w:t xml:space="preserve"> בעבור הפרש הפירמידו</w:t>
+      </w:r>
+      <w:r>
+        <w:rPr>
+          <w:rFonts w:hint="eastAsia"/>
+          <w:i/>
+          <w:sz w:val="28"/>
+          <w:szCs w:val="28"/>
+          <w:rtl/>
+        </w:rPr>
+        <w:t>ת</w:t>
+      </w:r>
+      <w:r>
+        <w:rPr>
+          <w:rFonts w:hint="cs"/>
+          <w:i/>
+          <w:sz w:val="28"/>
+          <w:szCs w:val="28"/>
+          <w:rtl/>
+        </w:rPr>
+        <w:t xml:space="preserve"> הגאוסיות (בערך מוחלט) כאשר תנאי זה מתקיים יחד עם התנאי כי העקמומיות הראשית קטנה מ </w:t>
+      </w:r>
+      <w:r>
+        <w:rPr>
+          <w:i/>
+          <w:sz w:val="28"/>
+          <w:szCs w:val="28"/>
+          <w:rtl/>
+        </w:rPr>
+        <w:t>–</w:t>
+      </w:r>
+      <w:r>
+        <w:rPr>
+          <w:rFonts w:hint="cs"/>
+          <w:i/>
+          <w:sz w:val="28"/>
+          <w:szCs w:val="28"/>
+          <w:rtl/>
+        </w:rPr>
+        <w:t xml:space="preserve"> </w:t>
+      </w:r>
+      <w:proofErr w:type="spellStart"/>
+      <w:r>
+        <w:rPr>
+          <w:i/>
+          <w:sz w:val="28"/>
+          <w:szCs w:val="28"/>
+        </w:rPr>
+        <w:t>thr</w:t>
+      </w:r>
+      <w:proofErr w:type="spellEnd"/>
+      <w:r>
+        <w:rPr>
+          <w:rFonts w:hint="cs"/>
+          <w:i/>
+          <w:sz w:val="28"/>
+          <w:szCs w:val="28"/>
+          <w:rtl/>
+        </w:rPr>
+        <w:t>.</w:t>
+      </w:r>
+    </w:p>
+    <w:p>
+      <w:pPr>
+        <w:ind w:left="720"/>
+        <w:jc w:val="both"/>
+        <w:rPr>
+          <w:i/>
+          <w:sz w:val="28"/>
+          <w:szCs w:val="28"/>
+          <w:rtl/>
+        </w:rPr>
+      </w:pPr>
+      <w:r>
+        <w:rPr>
+          <w:rFonts w:hint="cs"/>
+          <w:i/>
+          <w:sz w:val="28"/>
+          <w:szCs w:val="28"/>
+          <w:rtl/>
+        </w:rPr>
+        <w:t xml:space="preserve">לאחר מכן עברנו על כל הנקודות ב </w:t>
+      </w:r>
+      <w:r>
+        <w:rPr>
+          <w:rFonts w:hint="cs"/>
+          <w:i/>
+          <w:sz w:val="28"/>
+          <w:szCs w:val="28"/>
+        </w:rPr>
+        <w:t>M</w:t>
+      </w:r>
+      <w:r>
+        <w:rPr>
+          <w:i/>
+          <w:sz w:val="28"/>
+          <w:szCs w:val="28"/>
+        </w:rPr>
+        <w:t>ASK</w:t>
+      </w:r>
+      <w:r>
+        <w:rPr>
+          <w:rFonts w:hint="cs"/>
+          <w:i/>
+          <w:sz w:val="28"/>
+          <w:szCs w:val="28"/>
+          <w:rtl/>
+        </w:rPr>
+        <w:t xml:space="preserve"> שמקיימות את התנאי ובדקנו בשכנות של 8 (באותה הרמה) ובעומק אחד מעל ומתחת בשכנות 9 האם מתקבל מינימום או מקסימום מקומי. אם כן אז הוספנו על פי הסדר של האינדקסים שהתבקשנו למערך </w:t>
+      </w:r>
+      <w:proofErr w:type="spellStart"/>
+      <w:r>
+        <w:rPr>
+          <w:i/>
+          <w:sz w:val="28"/>
+          <w:szCs w:val="28"/>
+        </w:rPr>
+        <w:t>locsDoG</w:t>
+      </w:r>
+      <w:proofErr w:type="spellEnd"/>
+      <w:r>
+        <w:rPr>
+          <w:rFonts w:hint="cs"/>
+          <w:i/>
+          <w:sz w:val="28"/>
+          <w:szCs w:val="28"/>
+          <w:rtl/>
+        </w:rPr>
+        <w:t>.</w:t>
+      </w:r>
+    </w:p>
+    <w:p>
+      <w:pPr>
+        <w:ind w:left="720"/>
+        <w:jc w:val="center"/>
+        <w:rPr>
+          <w:i/>
+          <w:sz w:val="28"/>
+          <w:szCs w:val="28"/>
+        </w:rPr>
+      </w:pPr>
+      <w:r>
+        <w:rPr>
+          <w:rFonts w:cs="Arial"/>
+          <w:i/>
+          <w:noProof/>
+          <w:sz w:val="28"/>
+          <w:szCs w:val="28"/>
+          <w:rtl/>
+        </w:rPr>
+        <w:drawing>
+          <wp:inline distT="0" distB="0" distL="0" distR="0" wp14:anchorId="3B9671A3" wp14:editId="15923FC0">
+            <wp:extent cx="3277608" cy="349857"/>
+            <wp:effectExtent l="0" t="0" r="0" b="0"/>
+            <wp:docPr id="23" name="Picture 23"/>
+            <wp:cNvGraphicFramePr>
+              <a:graphicFrameLocks xmlns:a="http://schemas.openxmlformats.org/drawingml/2006/main" noChangeAspect="1"/>
+            </wp:cNvGraphicFramePr>
+            <a:graphic xmlns:a="http://schemas.openxmlformats.org/drawingml/2006/main">
+              <a:graphicData uri="http://schemas.openxmlformats.org/drawingml/2006/picture">
+                <pic:pic xmlns:pic="http://schemas.openxmlformats.org/drawingml/2006/picture">
+                  <pic:nvPicPr>
+                    <pic:cNvPr id="1" name=""/>
+                    <pic:cNvPicPr/>
+                  </pic:nvPicPr>
+                  <pic:blipFill>
+                    <a:blip r:embed="rId15"/>
+                    <a:stretch>
+                      <a:fillRect/>
+                    </a:stretch>
+                  </pic:blipFill>
+                  <pic:spPr>
+                    <a:xfrm>
+                      <a:off x="0" y="0"/>
+                      <a:ext cx="3463331" cy="369681"/>
+                    </a:xfrm>
+                    <a:prstGeom prst="rect">
+                      <a:avLst/>
+                    </a:prstGeom>
+                  </pic:spPr>
+                </pic:pic>
+              </a:graphicData>
+            </a:graphic>
+          </wp:inline>
+        </w:drawing>
+      </w:r>
+    </w:p>
+    <w:p>
+      <w:pPr>
+        <w:pStyle w:val="ListParagraph"/>
+        <w:numPr>
+          <w:ilvl w:val="0"/>
+          <w:numId w:val="6"/>
+        </w:numPr>
+        <w:bidi/>
+        <w:jc w:val="both"/>
+        <w:rPr>
+          <w:i/>
+          <w:sz w:val="28"/>
+          <w:szCs w:val="28"/>
+        </w:rPr>
+      </w:pPr>
+      <w:r>
+        <w:rPr>
+          <w:rFonts w:hint="cs"/>
+          <w:i/>
+          <w:sz w:val="28"/>
+          <w:szCs w:val="28"/>
+          <w:rtl/>
+        </w:rPr>
+        <w:lastRenderedPageBreak/>
+        <w:t>כעת חיברנו את כלל החלקים השונים של האלגוריתם כעת נבחן את האלגוריתם על כמה תמונות שונות, ובמצבים שונים.</w:t>
+      </w:r>
+    </w:p>
+    <w:p>
+      <w:pPr>
+        <w:pStyle w:val="ListParagraph"/>
+        <w:jc w:val="both"/>
+        <w:rPr>
+          <w:i/>
+          <w:sz w:val="28"/>
+          <w:szCs w:val="28"/>
+          <w:rtl/>
+        </w:rPr>
+      </w:pPr>
+      <w:r>
+        <w:rPr>
+          <w:rFonts w:hint="cs"/>
+          <w:i/>
+          <w:sz w:val="28"/>
+          <w:szCs w:val="28"/>
+          <w:rtl/>
+        </w:rPr>
+        <w:t>ראשית נתחיל מן התמונה הראשונית שקיבלנו.</w:t>
+      </w:r>
+    </w:p>
+    <w:p>
+      <w:pPr>
+        <w:pStyle w:val="ListParagraph"/>
+        <w:jc w:val="center"/>
+        <w:rPr>
+          <w:i/>
+          <w:sz w:val="28"/>
+          <w:szCs w:val="28"/>
+          <w:rtl/>
+        </w:rPr>
+      </w:pPr>
+      <w:r>
+        <w:rPr>
+          <w:noProof/>
+        </w:rPr>
+        <w:drawing>
+          <wp:inline distT="0" distB="0" distL="0" distR="0" wp14:anchorId="26A471CF" wp14:editId="0DAEC980">
+            <wp:extent cx="1485900" cy="2074460"/>
+            <wp:effectExtent l="0" t="0" r="0" b="2540"/>
+            <wp:docPr id="20" name="Picture 20"/>
+            <wp:cNvGraphicFramePr>
+              <a:graphicFrameLocks xmlns:a="http://schemas.openxmlformats.org/drawingml/2006/main" noChangeAspect="1"/>
+            </wp:cNvGraphicFramePr>
+            <a:graphic xmlns:a="http://schemas.openxmlformats.org/drawingml/2006/main">
+              <a:graphicData uri="http://schemas.openxmlformats.org/drawingml/2006/picture">
+                <pic:pic xmlns:pic="http://schemas.openxmlformats.org/drawingml/2006/picture">
+                  <pic:nvPicPr>
+                    <pic:cNvPr id="0" name="Picture 17"/>
+                    <pic:cNvPicPr>
+                      <a:picLocks noChangeAspect="1" noChangeArrowheads="1"/>
+                    </pic:cNvPicPr>
+                  </pic:nvPicPr>
+                  <pic:blipFill rotWithShape="1">
+                    <a:blip r:embed="rId16" cstate="print">
+                      <a:extLst>
+                        <a:ext uri="{28A0092B-C50C-407E-A947-70E740481C1C}">
+                          <a14:useLocalDpi xmlns:a14="http://schemas.microsoft.com/office/drawing/2010/main" val="0"/>
+                        </a:ext>
+                      </a:extLst>
+                    </a:blip>
+                    <a:srcRect l="37275" t="11614" r="34534" b="9879"/>
+                    <a:stretch/>
+                  </pic:blipFill>
+                  <pic:spPr bwMode="auto">
+                    <a:xfrm>
+                      <a:off x="0" y="0"/>
+                      <a:ext cx="1486878" cy="2075825"/>
+                    </a:xfrm>
+                    <a:prstGeom prst="rect">
+                      <a:avLst/>
+                    </a:prstGeom>
+                    <a:noFill/>
+                    <a:ln>
+                      <a:noFill/>
+                    </a:ln>
+                    <a:extLst>
+                      <a:ext uri="{53640926-AAD7-44D8-BBD7-CCE9431645EC}">
+                        <a14:shadowObscured xmlns:a14="http://schemas.microsoft.com/office/drawing/2010/main"/>
+                      </a:ext>
+                    </a:extLst>
+                  </pic:spPr>
+                </pic:pic>
+              </a:graphicData>
+            </a:graphic>
+          </wp:inline>
+        </w:drawing>
+      </w:r>
+    </w:p>
+    <w:p>
+      <w:pPr>
+        <w:pStyle w:val="ListParagraph"/>
+        <w:jc w:val="both"/>
+        <w:rPr>
+          <w:i/>
+          <w:sz w:val="28"/>
+          <w:szCs w:val="28"/>
+          <w:rtl/>
+        </w:rPr>
+      </w:pPr>
+      <w:r>
+        <w:rPr>
+          <w:rFonts w:hint="cs"/>
+          <w:i/>
+          <w:sz w:val="28"/>
+          <w:szCs w:val="28"/>
+          <w:rtl/>
+        </w:rPr>
+        <w:t>נפעיל את האלגוריתם ראשית עם פרמטרים שונים. בכלל התמונות העיגולים מסמנים את מיקום המאפיינים, וגודלם קשור לרמה בה הם מופיעים.</w:t>
+      </w:r>
+    </w:p>
+    <w:p>
+      <w:pPr>
+        <w:pStyle w:val="ListParagraph"/>
+        <w:jc w:val="center"/>
+        <w:rPr>
+          <w:i/>
+          <w:sz w:val="28"/>
+          <w:szCs w:val="28"/>
+          <w:rtl/>
+        </w:rPr>
+      </w:pPr>
+    </w:p>
+    <w:p>
+      <w:pPr>
+        <w:pStyle w:val="ListParagraph"/>
+        <w:rPr>
+          <w:i/>
+          <w:sz w:val="28"/>
+          <w:szCs w:val="28"/>
+          <w:rtl/>
+        </w:rPr>
+      </w:pPr>
+      <w:r>
+        <w:rPr>
+          <w:rFonts w:cs="Arial"/>
+          <w:i/>
+          <w:noProof/>
+          <w:sz w:val="28"/>
+          <w:szCs w:val="28"/>
+          <w:rtl/>
+        </w:rPr>
+        <w:drawing>
+          <wp:inline distT="0" distB="0" distL="0" distR="0" wp14:anchorId="0574E8EE" wp14:editId="71189321">
+            <wp:extent cx="5557251" cy="1510748"/>
+            <wp:effectExtent l="0" t="0" r="5715" b="0"/>
+            <wp:docPr id="24" name="Picture 24"/>
+            <wp:cNvGraphicFramePr>
+              <a:graphicFrameLocks xmlns:a="http://schemas.openxmlformats.org/drawingml/2006/main" noChangeAspect="1"/>
+            </wp:cNvGraphicFramePr>
+            <a:graphic xmlns:a="http://schemas.openxmlformats.org/drawingml/2006/main">
+              <a:graphicData uri="http://schemas.openxmlformats.org/drawingml/2006/picture">
+                <pic:pic xmlns:pic="http://schemas.openxmlformats.org/drawingml/2006/picture">
+                  <pic:nvPicPr>
+                    <pic:cNvPr id="1" name=""/>
+                    <pic:cNvPicPr/>
+                  </pic:nvPicPr>
+                  <pic:blipFill>
+                    <a:blip r:embed="rId17"/>
+                    <a:stretch>
+                      <a:fillRect/>
+                    </a:stretch>
+                  </pic:blipFill>
+                  <pic:spPr>
+                    <a:xfrm>
+                      <a:off x="0" y="0"/>
+                      <a:ext cx="5565789" cy="1513069"/>
+                    </a:xfrm>
+                    <a:prstGeom prst="rect">
+                      <a:avLst/>
+                    </a:prstGeom>
+                  </pic:spPr>
+                </pic:pic>
+              </a:graphicData>
+            </a:graphic>
+          </wp:inline>
+        </w:drawing>
+      </w:r>
+    </w:p>
+    <w:p>
+      <w:pPr>
+        <w:pStyle w:val="ListParagraph"/>
+        <w:jc w:val="both"/>
+        <w:rPr>
+          <w:i/>
+          <w:sz w:val="28"/>
+          <w:szCs w:val="28"/>
+          <w:rtl/>
+        </w:rPr>
+      </w:pPr>
+      <w:r>
+        <w:rPr>
+          <w:rFonts w:hint="cs"/>
+          <w:i/>
+          <w:sz w:val="28"/>
+          <w:szCs w:val="28"/>
+          <w:rtl/>
+        </w:rPr>
+        <w:t xml:space="preserve">כפי שניתן לראות הערך של </w:t>
+      </w:r>
+      <m:oMath>
+        <m:r>
+          <w:rPr>
+            <w:rFonts w:ascii="Cambria Math" w:hAnsi="Cambria Math"/>
+            <w:sz w:val="28"/>
+            <w:szCs w:val="28"/>
+          </w:rPr>
+          <m:t>r=12</m:t>
+        </m:r>
+      </m:oMath>
+      <w:r>
+        <w:rPr>
+          <w:rFonts w:hint="cs"/>
+          <w:i/>
+          <w:sz w:val="28"/>
+          <w:szCs w:val="28"/>
+          <w:rtl/>
+        </w:rPr>
+        <w:t xml:space="preserve"> הוא בחירה יחסית טובה ויחסית רובסטי, לעומת זאת הבחירה של </w:t>
+      </w:r>
+      <m:oMath>
+        <m:r>
+          <w:rPr>
+            <w:rFonts w:ascii="Cambria Math" w:hAnsi="Cambria Math"/>
+            <w:sz w:val="28"/>
+            <w:szCs w:val="28"/>
+          </w:rPr>
+          <m:t>T</m:t>
+        </m:r>
+        <m:sSub>
+          <m:sSubPr>
+            <m:ctrlPr>
+              <w:rPr>
+                <w:rFonts w:ascii="Cambria Math" w:hAnsi="Cambria Math"/>
+                <w:i/>
+                <w:sz w:val="28"/>
+                <w:szCs w:val="28"/>
+              </w:rPr>
+            </m:ctrlPr>
+          </m:sSubPr>
+          <m:e>
+            <m:r>
+              <w:rPr>
+                <w:rFonts w:ascii="Cambria Math" w:hAnsi="Cambria Math"/>
+                <w:sz w:val="28"/>
+                <w:szCs w:val="28"/>
+              </w:rPr>
+              <m:t>h</m:t>
+            </m:r>
+          </m:e>
+          <m:sub>
+            <m:r>
+              <w:rPr>
+                <w:rFonts w:ascii="Cambria Math" w:hAnsi="Cambria Math"/>
+                <w:sz w:val="28"/>
+                <w:szCs w:val="28"/>
+              </w:rPr>
+              <m:t>contrast</m:t>
+            </m:r>
+          </m:sub>
+        </m:sSub>
+      </m:oMath>
+      <w:r>
+        <w:rPr>
+          <w:rFonts w:hint="cs"/>
+          <w:i/>
+          <w:sz w:val="28"/>
+          <w:szCs w:val="28"/>
+          <w:rtl/>
+        </w:rPr>
+        <w:t xml:space="preserve"> היא בעלת השפעה משמעותית ולכן אנו עלולים להגיע למקרה הקיצון כמו התמונה האמצעית או למקרה השני בו יש מעט מאפיינים כמו בתמונה השמאלית ביותר, על כן יש חשיבות לבחירת מקדם זה.</w:t>
+      </w:r>
+    </w:p>
+    <w:p>
+      <w:pPr>
+        <w:pStyle w:val="ListParagraph"/>
+        <w:jc w:val="both"/>
+        <w:rPr>
+          <w:i/>
+          <w:sz w:val="28"/>
+          <w:szCs w:val="28"/>
+          <w:rtl/>
+        </w:rPr>
+      </w:pPr>
+      <w:r>
+        <w:rPr>
+          <w:rFonts w:hint="cs"/>
+          <w:i/>
+          <w:sz w:val="28"/>
+          <w:szCs w:val="28"/>
+          <w:rtl/>
+        </w:rPr>
+        <w:t>בעבור תמונה נוספת שבדקנו:</w:t>
+      </w:r>
+    </w:p>
+    <w:p>
+      <w:pPr>
+        <w:pStyle w:val="ListParagraph"/>
+        <w:jc w:val="center"/>
+        <w:rPr>
+          <w:i/>
+          <w:sz w:val="28"/>
+          <w:szCs w:val="28"/>
+          <w:rtl/>
+        </w:rPr>
+      </w:pPr>
+      <w:r>
+        <w:rPr>
+          <w:noProof/>
+        </w:rPr>
+        <w:drawing>
+          <wp:inline distT="0" distB="0" distL="0" distR="0" wp14:anchorId="56D13A52" wp14:editId="33B733D5">
+            <wp:extent cx="2789555" cy="2088107"/>
+            <wp:effectExtent l="0" t="0" r="0" b="7620"/>
+            <wp:docPr id="14" name="Picture 14"/>
+            <wp:cNvGraphicFramePr>
+              <a:graphicFrameLocks xmlns:a="http://schemas.openxmlformats.org/drawingml/2006/main" noChangeAspect="1"/>
+            </wp:cNvGraphicFramePr>
+            <a:graphic xmlns:a="http://schemas.openxmlformats.org/drawingml/2006/main">
+              <a:graphicData uri="http://schemas.openxmlformats.org/drawingml/2006/picture">
+                <pic:pic xmlns:pic="http://schemas.openxmlformats.org/drawingml/2006/picture">
+                  <pic:nvPicPr>
+                    <pic:cNvPr id="0" name="Picture 25"/>
+                    <pic:cNvPicPr>
+                      <a:picLocks noChangeAspect="1" noChangeArrowheads="1"/>
+                    </pic:cNvPicPr>
+                  </pic:nvPicPr>
+                  <pic:blipFill rotWithShape="1">
+                    <a:blip r:embed="rId18" cstate="print">
+                      <a:extLst>
+                        <a:ext uri="{28A0092B-C50C-407E-A947-70E740481C1C}">
+                          <a14:useLocalDpi xmlns:a14="http://schemas.microsoft.com/office/drawing/2010/main" val="0"/>
+                        </a:ext>
+                      </a:extLst>
+                    </a:blip>
+                    <a:srcRect l="24976" t="11097" r="22114" b="9901"/>
+                    <a:stretch/>
+                  </pic:blipFill>
+                  <pic:spPr bwMode="auto">
+                    <a:xfrm>
+                      <a:off x="0" y="0"/>
+                      <a:ext cx="2790650" cy="2088927"/>
+                    </a:xfrm>
+                    <a:prstGeom prst="rect">
+                      <a:avLst/>
+                    </a:prstGeom>
+                    <a:noFill/>
+                    <a:ln>
+                      <a:noFill/>
+                    </a:ln>
+                    <a:extLst>
+                      <a:ext uri="{53640926-AAD7-44D8-BBD7-CCE9431645EC}">
+                        <a14:shadowObscured xmlns:a14="http://schemas.microsoft.com/office/drawing/2010/main"/>
+                      </a:ext>
+                    </a:extLst>
+                  </pic:spPr>
+                </pic:pic>
+              </a:graphicData>
+            </a:graphic>
+          </wp:inline>
+        </w:drawing>
+      </w:r>
+    </w:p>
+    <w:p>
+      <w:pPr>
+        <w:pStyle w:val="ListParagraph"/>
+        <w:jc w:val="center"/>
+        <w:rPr>
+          <w:i/>
+          <w:sz w:val="28"/>
+          <w:szCs w:val="28"/>
+          <w:rtl/>
+        </w:rPr>
+      </w:pPr>
+    </w:p>
+    <w:p>
+      <w:pPr>
+        <w:pStyle w:val="ListParagraph"/>
+        <w:ind w:left="-483"/>
+        <w:jc w:val="both"/>
+        <w:rPr>
+          <w:i/>
+          <w:sz w:val="28"/>
+          <w:szCs w:val="28"/>
+          <w:rtl/>
+        </w:rPr>
+      </w:pPr>
+      <w:r>
+        <w:rPr>
+          <w:rFonts w:cs="Arial"/>
+          <w:i/>
+          <w:noProof/>
+          <w:sz w:val="28"/>
+          <w:szCs w:val="28"/>
+          <w:rtl/>
+        </w:rPr>
+        <w:drawing>
+          <wp:inline distT="0" distB="0" distL="0" distR="0" wp14:anchorId="164C3644" wp14:editId="04CA97E9">
+            <wp:extent cx="6240333" cy="1049572"/>
+            <wp:effectExtent l="0" t="0" r="0" b="0"/>
+            <wp:docPr id="25" name="Picture 25"/>
+            <wp:cNvGraphicFramePr>
+              <a:graphicFrameLocks xmlns:a="http://schemas.openxmlformats.org/drawingml/2006/main" noChangeAspect="1"/>
+            </wp:cNvGraphicFramePr>
+            <a:graphic xmlns:a="http://schemas.openxmlformats.org/drawingml/2006/main">
+              <a:graphicData uri="http://schemas.openxmlformats.org/drawingml/2006/picture">
+                <pic:pic xmlns:pic="http://schemas.openxmlformats.org/drawingml/2006/picture">
+                  <pic:nvPicPr>
+                    <pic:cNvPr id="1" name=""/>
+                    <pic:cNvPicPr/>
+                  </pic:nvPicPr>
+                  <pic:blipFill>
+                    <a:blip r:embed="rId19"/>
+                    <a:stretch>
+                      <a:fillRect/>
+                    </a:stretch>
+                  </pic:blipFill>
+                  <pic:spPr>
+                    <a:xfrm>
+                      <a:off x="0" y="0"/>
+                      <a:ext cx="6301218" cy="1059812"/>
+                    </a:xfrm>
+                    <a:prstGeom prst="rect">
+                      <a:avLst/>
+                    </a:prstGeom>
+                  </pic:spPr>
+                </pic:pic>
+              </a:graphicData>
+            </a:graphic>
+          </wp:inline>
+        </w:drawing>
+      </w:r>
+    </w:p>
+    <w:p>
+      <w:pPr>
+        <w:pStyle w:val="ListParagraph"/>
+        <w:ind w:left="-483"/>
+        <w:jc w:val="both"/>
+        <w:rPr>
+          <w:i/>
+          <w:sz w:val="28"/>
+          <w:szCs w:val="28"/>
+          <w:rtl/>
+        </w:rPr>
+      </w:pPr>
+    </w:p>
+    <w:p>
+      <w:pPr>
+        <w:pStyle w:val="ListParagraph"/>
+        <w:ind w:left="793"/>
+        <w:jc w:val="both"/>
+        <w:rPr>
+          <w:i/>
+          <w:sz w:val="28"/>
+          <w:szCs w:val="28"/>
+          <w:rtl/>
+        </w:rPr>
+      </w:pPr>
+      <w:r>
+        <w:rPr>
+          <w:rFonts w:hint="cs"/>
+          <w:i/>
+          <w:sz w:val="28"/>
+          <w:szCs w:val="28"/>
+          <w:rtl/>
+        </w:rPr>
+        <w:lastRenderedPageBreak/>
+        <w:t>שוב ניתן לראות תוצאות דומות להסבר שתואר לפני כן.</w:t>
+      </w:r>
+    </w:p>
+    <w:p>
+      <w:pPr>
+        <w:pStyle w:val="ListParagraph"/>
+        <w:ind w:left="793"/>
+        <w:jc w:val="both"/>
+        <w:rPr>
+          <w:i/>
+          <w:sz w:val="28"/>
+          <w:szCs w:val="28"/>
+          <w:rtl/>
+        </w:rPr>
+      </w:pPr>
+    </w:p>
+    <w:p>
+      <w:pPr>
+        <w:pStyle w:val="ListParagraph"/>
+        <w:ind w:left="793"/>
+        <w:jc w:val="both"/>
+        <w:rPr>
+          <w:i/>
+          <w:sz w:val="28"/>
+          <w:szCs w:val="28"/>
+          <w:rtl/>
+        </w:rPr>
+      </w:pPr>
+      <w:r>
+        <w:rPr>
+          <w:rFonts w:hint="cs"/>
+          <w:i/>
+          <w:sz w:val="28"/>
+          <w:szCs w:val="28"/>
+          <w:rtl/>
+        </w:rPr>
+        <w:t>כעת בדקנו בעבור תמונה טבעית שצילמנו.</w:t>
+      </w:r>
+    </w:p>
+    <w:p>
+      <w:pPr>
+        <w:pStyle w:val="ListParagraph"/>
+        <w:ind w:left="793"/>
+        <w:jc w:val="center"/>
+        <w:rPr>
+          <w:i/>
+          <w:sz w:val="28"/>
+          <w:szCs w:val="28"/>
+          <w:rtl/>
+        </w:rPr>
+      </w:pPr>
+      <w:r>
+        <w:rPr>
+          <w:noProof/>
+        </w:rPr>
+        <w:drawing>
+          <wp:inline distT="0" distB="0" distL="0" distR="0" wp14:anchorId="6B328AE0" wp14:editId="0D06AD49">
+            <wp:extent cx="1213485" cy="2088108"/>
+            <wp:effectExtent l="0" t="0" r="5715" b="7620"/>
+            <wp:docPr id="16" name="Picture 16"/>
+            <wp:cNvGraphicFramePr>
+              <a:graphicFrameLocks xmlns:a="http://schemas.openxmlformats.org/drawingml/2006/main" noChangeAspect="1"/>
+            </wp:cNvGraphicFramePr>
+            <a:graphic xmlns:a="http://schemas.openxmlformats.org/drawingml/2006/main">
+              <a:graphicData uri="http://schemas.openxmlformats.org/drawingml/2006/picture">
+                <pic:pic xmlns:pic="http://schemas.openxmlformats.org/drawingml/2006/picture">
+                  <pic:nvPicPr>
+                    <pic:cNvPr id="0" name="Picture 29"/>
+                    <pic:cNvPicPr>
+                      <a:picLocks noChangeAspect="1" noChangeArrowheads="1"/>
+                    </pic:cNvPicPr>
+                  </pic:nvPicPr>
+                  <pic:blipFill rotWithShape="1">
+                    <a:blip r:embed="rId20" cstate="print">
+                      <a:extLst>
+                        <a:ext uri="{28A0092B-C50C-407E-A947-70E740481C1C}">
+                          <a14:useLocalDpi xmlns:a14="http://schemas.microsoft.com/office/drawing/2010/main" val="0"/>
+                        </a:ext>
+                      </a:extLst>
+                    </a:blip>
+                    <a:srcRect l="39855" t="10840" r="37121" b="10134"/>
+                    <a:stretch/>
+                  </pic:blipFill>
+                  <pic:spPr bwMode="auto">
+                    <a:xfrm>
+                      <a:off x="0" y="0"/>
+                      <a:ext cx="1214313" cy="2089533"/>
+                    </a:xfrm>
+                    <a:prstGeom prst="rect">
+                      <a:avLst/>
+                    </a:prstGeom>
+                    <a:noFill/>
+                    <a:ln>
+                      <a:noFill/>
+                    </a:ln>
+                    <a:extLst>
+                      <a:ext uri="{53640926-AAD7-44D8-BBD7-CCE9431645EC}">
+                        <a14:shadowObscured xmlns:a14="http://schemas.microsoft.com/office/drawing/2010/main"/>
+                      </a:ext>
+                    </a:extLst>
+                  </pic:spPr>
+                </pic:pic>
+              </a:graphicData>
+            </a:graphic>
+          </wp:inline>
+        </w:drawing>
+      </w:r>
+    </w:p>
+    <w:p>
+      <w:pPr>
+        <w:pStyle w:val="ListParagraph"/>
+        <w:ind w:left="793"/>
+        <w:jc w:val="both"/>
+        <w:rPr>
+          <w:i/>
+          <w:sz w:val="28"/>
+          <w:szCs w:val="28"/>
+          <w:rtl/>
+        </w:rPr>
+      </w:pPr>
+      <w:r>
+        <w:rPr>
+          <w:rFonts w:hint="cs"/>
+          <w:i/>
+          <w:sz w:val="28"/>
+          <w:szCs w:val="28"/>
+          <w:rtl/>
+        </w:rPr>
+        <w:t>ולאחר הרצת האלגוריתם.</w:t>
+      </w:r>
+    </w:p>
+    <w:p>
+      <w:pPr>
+        <w:pStyle w:val="ListParagraph"/>
+        <w:ind w:left="-483"/>
+        <w:jc w:val="both"/>
+        <w:rPr>
+          <w:i/>
+          <w:sz w:val="28"/>
+          <w:szCs w:val="28"/>
+          <w:rtl/>
+        </w:rPr>
+      </w:pPr>
+      <w:r>
+        <w:rPr>
+          <w:rFonts w:cs="Arial"/>
+          <w:i/>
+          <w:noProof/>
+          <w:sz w:val="28"/>
+          <w:szCs w:val="28"/>
+          <w:rtl/>
+        </w:rPr>
+        <w:drawing>
+          <wp:inline distT="0" distB="0" distL="0" distR="0" wp14:anchorId="54329160" wp14:editId="32FFF122">
+            <wp:extent cx="6261939" cy="2122998"/>
+            <wp:effectExtent l="0" t="0" r="5715" b="0"/>
+            <wp:docPr id="26" name="Picture 26"/>
+            <wp:cNvGraphicFramePr>
+              <a:graphicFrameLocks xmlns:a="http://schemas.openxmlformats.org/drawingml/2006/main" noChangeAspect="1"/>
+            </wp:cNvGraphicFramePr>
+            <a:graphic xmlns:a="http://schemas.openxmlformats.org/drawingml/2006/main">
+              <a:graphicData uri="http://schemas.openxmlformats.org/drawingml/2006/picture">
+                <pic:pic xmlns:pic="http://schemas.openxmlformats.org/drawingml/2006/picture">
+                  <pic:nvPicPr>
+                    <pic:cNvPr id="1" name=""/>
+                    <pic:cNvPicPr/>
+                  </pic:nvPicPr>
+                  <pic:blipFill>
+                    <a:blip r:embed="rId21"/>
+                    <a:stretch>
+                      <a:fillRect/>
+                    </a:stretch>
+                  </pic:blipFill>
+                  <pic:spPr>
+                    <a:xfrm>
+                      <a:off x="0" y="0"/>
+                      <a:ext cx="6281771" cy="2129722"/>
+                    </a:xfrm>
+                    <a:prstGeom prst="rect">
+                      <a:avLst/>
+                    </a:prstGeom>
+                  </pic:spPr>
+                </pic:pic>
+              </a:graphicData>
+            </a:graphic>
+          </wp:inline>
+        </w:drawing>
+      </w:r>
+    </w:p>
+    <w:p>
+      <w:pPr>
+        <w:pStyle w:val="ListParagraph"/>
+        <w:ind w:left="793"/>
+        <w:jc w:val="both"/>
+        <w:rPr>
+          <w:i/>
+          <w:sz w:val="28"/>
+          <w:szCs w:val="28"/>
+          <w:rtl/>
+        </w:rPr>
+      </w:pPr>
+      <w:r>
+        <w:rPr>
+          <w:rFonts w:hint="cs"/>
+          <w:i/>
+          <w:sz w:val="28"/>
+          <w:szCs w:val="28"/>
+          <w:rtl/>
+        </w:rPr>
+        <w:t>כעת התמונה האמצעית היא הגרועה ביותר, לעומת השמאלית ביותר אשר היא הטובה ביותר. על כן יש לבדוק כי אכן פרמטרי האלגוריתמי</w:t>
+      </w:r>
+      <w:r>
+        <w:rPr>
+          <w:rFonts w:hint="eastAsia"/>
+          <w:i/>
+          <w:sz w:val="28"/>
+          <w:szCs w:val="28"/>
+          <w:rtl/>
+        </w:rPr>
+        <w:t>ם</w:t>
+      </w:r>
+      <w:r>
+        <w:rPr>
+          <w:rFonts w:hint="cs"/>
+          <w:i/>
+          <w:sz w:val="28"/>
+          <w:szCs w:val="28"/>
+          <w:rtl/>
+        </w:rPr>
+        <w:t xml:space="preserve"> מותאמים היטב לתמונות טבעיות או באופן מדויק יותר בעבור סוג התמונות אשר האלגוריתם אמור להתמודד איתם בעולם האמיתי.</w:t>
+      </w:r>
+    </w:p>
+    <w:p>
+      <w:pPr>
+        <w:rPr>
+          <w:sz w:val="28"/>
+          <w:szCs w:val="28"/>
+        </w:rPr>
+      </w:pPr>
+    </w:p>
+    <w:p>
+      <w:pPr>
+        <w:pStyle w:val="ListParagraph"/>
+        <w:ind w:left="360"/>
+        <w:rPr>
+          <w:sz w:val="28"/>
+          <w:szCs w:val="28"/>
+          <w:u w:val="single"/>
+        </w:rPr>
+      </w:pPr>
+      <w:r>
+        <w:rPr>
+          <w:sz w:val="28"/>
+          <w:szCs w:val="28"/>
+          <w:u w:val="single"/>
+        </w:rPr>
+        <w:t>Part B:</w:t>
+      </w:r>
+    </w:p>
+    <w:p>
+      <w:pPr>
+        <w:pStyle w:val="ListParagraph"/>
+        <w:ind w:left="360"/>
+        <w:rPr>
+          <w:sz w:val="28"/>
+          <w:szCs w:val="28"/>
+          <w:u w:val="single"/>
+        </w:rPr>
       </w:pPr>
     </w:p>
     <w:p>
@@ -215,34 +3548,12 @@
           <w:szCs w:val="28"/>
         </w:rPr>
       </w:pPr>
-      <w:proofErr w:type="spellStart"/>
-      <w:r>
-        <w:rPr>
-          <w:sz w:val="28"/>
-          <w:szCs w:val="28"/>
-        </w:rPr>
-        <w:t>Fdsgfd</w:t>
-      </w:r>
-      <w:proofErr w:type="spellEnd"/>
-    </w:p>
-    <w:p>
-      <w:pPr>
-        <w:pStyle w:val="ListParagraph"/>
-        <w:numPr>
-          <w:ilvl w:val="0"/>
-          <w:numId w:val="5"/>
-        </w:numPr>
-        <w:rPr>
-          <w:sz w:val="28"/>
-          <w:szCs w:val="28"/>
-        </w:rPr>
-      </w:pPr>
-      <w:r>
-        <w:rPr>
-          <w:sz w:val="28"/>
-          <w:szCs w:val="28"/>
-        </w:rPr>
-        <w:t>Part B – Brief Descriptor (code is at code/</w:t>
+      <w:r>
+        <w:rPr>
+          <w:sz w:val="28"/>
+          <w:szCs w:val="28"/>
+        </w:rPr>
+        <w:t>Brief Descriptor (code is at code/</w:t>
       </w:r>
       <w:proofErr w:type="spellStart"/>
       <w:r>
@@ -556,7 +3867,15 @@
           <w:sz w:val="28"/>
           <w:szCs w:val="28"/>
         </w:rPr>
-        <w:t xml:space="preserve">could have been bits </w:t>
+        <w:t xml:space="preserve">could have </w:t>
+      </w:r>
+      <w:r>
+        <w:rPr>
+          <w:sz w:val="28"/>
+          <w:szCs w:val="28"/>
+        </w:rPr>
+        <w:lastRenderedPageBreak/>
+        <w:t xml:space="preserve">been bits </w:t>
       </w:r>
       <w:r>
         <w:rPr>
@@ -711,7 +4030,6 @@
           <w:sz w:val="28"/>
           <w:szCs w:val="28"/>
         </w:rPr>
-        <w:lastRenderedPageBreak/>
         <w:t>Chickenbroth</w:t>
       </w:r>
       <w:proofErr w:type="spellEnd"/>
@@ -751,7 +4069,7 @@
                     <pic:cNvPicPr/>
                   </pic:nvPicPr>
                   <pic:blipFill>
-                    <a:blip r:embed="rId7">
+                    <a:blip r:embed="rId22">
                       <a:extLst>
                         <a:ext uri="{28A0092B-C50C-407E-A947-70E740481C1C}">
                           <a14:useLocalDpi xmlns:a14="http://schemas.microsoft.com/office/drawing/2010/main" val="0"/>
@@ -882,7 +4200,7 @@
                     <pic:cNvPicPr/>
                   </pic:nvPicPr>
                   <pic:blipFill>
-                    <a:blip r:embed="rId8">
+                    <a:blip r:embed="rId23">
                       <a:extLst>
                         <a:ext uri="{28A0092B-C50C-407E-A947-70E740481C1C}">
                           <a14:useLocalDpi xmlns:a14="http://schemas.microsoft.com/office/drawing/2010/main" val="0"/>
@@ -914,27 +4232,7 @@
           <w:szCs w:val="28"/>
         </w:rPr>
         <w:br/>
-      </w:r>
-      <w:r>
-        <w:rPr>
-          <w:sz w:val="28"/>
-          <w:szCs w:val="28"/>
-        </w:rPr>
-        <w:t xml:space="preserve">We can see that BRIEF </w:t>
-      </w:r>
-      <w:r>
-        <w:rPr>
-          <w:sz w:val="28"/>
-          <w:szCs w:val="28"/>
-        </w:rPr>
-        <w:t>works well</w:t>
-      </w:r>
-      <w:r>
-        <w:rPr>
-          <w:sz w:val="28"/>
-          <w:szCs w:val="28"/>
-        </w:rPr>
-        <w:t xml:space="preserve"> also when there is a different perspective on the scene. It matches the same building.</w:t>
+        <w:t>We can see that BRIEF works well also when there is a different perspective on the scene. It matches the same building.</w:t>
       </w:r>
     </w:p>
     <w:p>
@@ -1003,7 +4301,7 @@
                     <pic:cNvPicPr/>
                   </pic:nvPicPr>
                   <pic:blipFill>
-                    <a:blip r:embed="rId9">
+                    <a:blip r:embed="rId24">
                       <a:extLst>
                         <a:ext uri="{28A0092B-C50C-407E-A947-70E740481C1C}">
                           <a14:useLocalDpi xmlns:a14="http://schemas.microsoft.com/office/drawing/2010/main" val="0"/>
@@ -1118,7 +4416,7 @@
                     <pic:cNvPicPr/>
                   </pic:nvPicPr>
                   <pic:blipFill>
-                    <a:blip r:embed="rId10">
+                    <a:blip r:embed="rId25">
                       <a:extLst>
                         <a:ext uri="{28A0092B-C50C-407E-A947-70E740481C1C}">
                           <a14:useLocalDpi xmlns:a14="http://schemas.microsoft.com/office/drawing/2010/main" val="0"/>
@@ -1150,21 +4448,7 @@
           <w:szCs w:val="28"/>
         </w:rPr>
         <w:br/>
-        <w:t xml:space="preserve">Since the CV book image is not rotated on the floor, we can see that the </w:t>
-      </w:r>
-      <w:r>
-        <w:rPr>
-          <w:sz w:val="28"/>
-          <w:szCs w:val="28"/>
-        </w:rPr>
-        <w:t xml:space="preserve">BRIEF </w:t>
-      </w:r>
-      <w:r>
-        <w:rPr>
-          <w:sz w:val="28"/>
-          <w:szCs w:val="28"/>
-        </w:rPr>
-        <w:t>operates very good. It also finds some false matches against other books though.</w:t>
+        <w:t>Since the CV book image is not rotated on the floor, we can see that the BRIEF operates very good. It also finds some false matches against other books though.</w:t>
       </w:r>
     </w:p>
     <w:p>
@@ -1209,14 +4493,7 @@
           <w:sz w:val="28"/>
           <w:szCs w:val="28"/>
         </w:rPr>
-        <w:t>floor</w:t>
-      </w:r>
-      <w:r>
-        <w:rPr>
-          <w:sz w:val="28"/>
-          <w:szCs w:val="28"/>
-        </w:rPr>
-        <w:t>_rot</w:t>
+        <w:t>floor_rot</w:t>
       </w:r>
       <w:proofErr w:type="spellEnd"/>
       <w:r>
@@ -1255,7 +4532,7 @@
                     <pic:cNvPicPr/>
                   </pic:nvPicPr>
                   <pic:blipFill>
-                    <a:blip r:embed="rId11">
+                    <a:blip r:embed="rId26">
                       <a:extLst>
                         <a:ext uri="{28A0092B-C50C-407E-A947-70E740481C1C}">
                           <a14:useLocalDpi xmlns:a14="http://schemas.microsoft.com/office/drawing/2010/main" val="0"/>
@@ -1287,21 +4564,7 @@
           <w:szCs w:val="28"/>
         </w:rPr>
         <w:br/>
-        <w:t xml:space="preserve">When rotation is applied, we see the performance degrade and </w:t>
-      </w:r>
-      <w:r>
-        <w:rPr>
-          <w:sz w:val="28"/>
-          <w:szCs w:val="28"/>
-        </w:rPr>
-        <w:t xml:space="preserve">BRIEF </w:t>
-      </w:r>
-      <w:r>
-        <w:rPr>
-          <w:sz w:val="28"/>
-          <w:szCs w:val="28"/>
-        </w:rPr>
-        <w:t>can’t match the correct book over the others. It finds matches similarly against all books.</w:t>
+        <w:t>When rotation is applied, we see the performance degrade and BRIEF can’t match the correct book over the others. It finds matches similarly against all books.</w:t>
       </w:r>
     </w:p>
     <w:p>
@@ -1339,14 +4602,7 @@
           <w:sz w:val="28"/>
           <w:szCs w:val="28"/>
         </w:rPr>
-        <w:t>pf_</w:t>
-      </w:r>
-      <w:r>
-        <w:rPr>
-          <w:sz w:val="28"/>
-          <w:szCs w:val="28"/>
-        </w:rPr>
-        <w:t>pile</w:t>
+        <w:t>pf_pile</w:t>
       </w:r>
       <w:proofErr w:type="spellEnd"/>
       <w:r>
@@ -1378,7 +4634,7 @@
                     <pic:cNvPicPr/>
                   </pic:nvPicPr>
                   <pic:blipFill>
-                    <a:blip r:embed="rId12">
+                    <a:blip r:embed="rId27">
                       <a:extLst>
                         <a:ext uri="{28A0092B-C50C-407E-A947-70E740481C1C}">
                           <a14:useLocalDpi xmlns:a14="http://schemas.microsoft.com/office/drawing/2010/main" val="0"/>
@@ -1494,7 +4750,7 @@
                     <pic:cNvPicPr/>
                   </pic:nvPicPr>
                   <pic:blipFill>
-                    <a:blip r:embed="rId13">
+                    <a:blip r:embed="rId28">
                       <a:extLst>
                         <a:ext uri="{28A0092B-C50C-407E-A947-70E740481C1C}">
                           <a14:useLocalDpi xmlns:a14="http://schemas.microsoft.com/office/drawing/2010/main" val="0"/>
@@ -1576,7 +4832,7 @@
                     <pic:cNvPicPr/>
                   </pic:nvPicPr>
                   <pic:blipFill>
-                    <a:blip r:embed="rId14">
+                    <a:blip r:embed="rId29">
                       <a:extLst>
                         <a:ext uri="{28A0092B-C50C-407E-A947-70E740481C1C}">
                           <a14:useLocalDpi xmlns:a14="http://schemas.microsoft.com/office/drawing/2010/main" val="0"/>
@@ -1649,14 +4905,7 @@
           <w:sz w:val="28"/>
           <w:szCs w:val="28"/>
         </w:rPr>
-        <w:t xml:space="preserve"> images 01 and 04 the BRIEF performed well even under changes of illumination. </w:t>
-      </w:r>
-      <w:r>
-        <w:rPr>
-          <w:sz w:val="28"/>
-          <w:szCs w:val="28"/>
-        </w:rPr>
-        <w:t xml:space="preserve">This is so, since we calculate the R value in </w:t>
+        <w:t xml:space="preserve"> images 01 and 04 the BRIEF performed well even under changes of illumination. This is so, since we calculate the R value in </w:t>
       </w:r>
       <w:proofErr w:type="spellStart"/>
       <w:r>
@@ -1738,6 +4987,171 @@
       <w:pPr>
         <w:pStyle w:val="ListParagraph"/>
         <w:numPr>
+          <w:ilvl w:val="2"/>
+          <w:numId w:val="5"/>
+        </w:numPr>
+        <w:rPr>
+          <w:rFonts w:ascii="Calibri" w:hAnsi="Calibri" w:cs="Calibri"/>
+          <w:sz w:val="28"/>
+          <w:szCs w:val="28"/>
+        </w:rPr>
+      </w:pPr>
+      <w:r>
+        <w:rPr>
+          <w:rFonts w:ascii="Calibri" w:hAnsi="Calibri" w:cs="Calibri"/>
+          <w:color w:val="24292E"/>
+          <w:sz w:val="28"/>
+          <w:szCs w:val="28"/>
+          <w:shd w:val="clear" w:color="auto" w:fill="FFFFFF"/>
+        </w:rPr>
+        <w:t>T</w:t>
+      </w:r>
+      <w:r>
+        <w:rPr>
+          <w:rFonts w:ascii="Calibri" w:hAnsi="Calibri" w:cs="Calibri"/>
+          <w:color w:val="24292E"/>
+          <w:sz w:val="28"/>
+          <w:szCs w:val="28"/>
+          <w:shd w:val="clear" w:color="auto" w:fill="FFFFFF"/>
+        </w:rPr>
+        <w:t>ook</w:t>
+      </w:r>
+      <w:r>
+        <w:rPr>
+          <w:rFonts w:ascii="Calibri" w:hAnsi="Calibri" w:cs="Calibri"/>
+          <w:color w:val="24292E"/>
+          <w:sz w:val="28"/>
+          <w:szCs w:val="28"/>
+          <w:shd w:val="clear" w:color="auto" w:fill="FFFFFF"/>
+        </w:rPr>
+        <w:t xml:space="preserve"> the </w:t>
+      </w:r>
+      <w:r>
+        <w:rPr>
+          <w:rStyle w:val="HTMLCode"/>
+          <w:rFonts w:ascii="Calibri" w:eastAsiaTheme="majorEastAsia" w:hAnsi="Calibri" w:cs="Calibri"/>
+          <w:color w:val="24292E"/>
+          <w:sz w:val="28"/>
+          <w:szCs w:val="28"/>
+        </w:rPr>
+        <w:t>model_chickenbroth.jpg</w:t>
+      </w:r>
+      <w:r>
+        <w:rPr>
+          <w:rFonts w:ascii="Calibri" w:hAnsi="Calibri" w:cs="Calibri"/>
+          <w:color w:val="24292E"/>
+          <w:sz w:val="28"/>
+          <w:szCs w:val="28"/>
+          <w:shd w:val="clear" w:color="auto" w:fill="FFFFFF"/>
+        </w:rPr>
+        <w:t> test image and match</w:t>
+      </w:r>
+      <w:r>
+        <w:rPr>
+          <w:rFonts w:ascii="Calibri" w:hAnsi="Calibri" w:cs="Calibri"/>
+          <w:color w:val="24292E"/>
+          <w:sz w:val="28"/>
+          <w:szCs w:val="28"/>
+          <w:shd w:val="clear" w:color="auto" w:fill="FFFFFF"/>
+        </w:rPr>
+        <w:t>ed</w:t>
+      </w:r>
+      <w:r>
+        <w:rPr>
+          <w:rFonts w:ascii="Calibri" w:hAnsi="Calibri" w:cs="Calibri"/>
+          <w:color w:val="24292E"/>
+          <w:sz w:val="28"/>
+          <w:szCs w:val="28"/>
+          <w:shd w:val="clear" w:color="auto" w:fill="FFFFFF"/>
+        </w:rPr>
+        <w:t xml:space="preserve"> it to itself while rotating the second image in increments of 10 degrees</w:t>
+      </w:r>
+      <w:r>
+        <w:rPr>
+          <w:rFonts w:ascii="Calibri" w:hAnsi="Calibri" w:cs="Calibri"/>
+          <w:color w:val="24292E"/>
+          <w:sz w:val="28"/>
+          <w:szCs w:val="28"/>
+          <w:shd w:val="clear" w:color="auto" w:fill="FFFFFF"/>
+        </w:rPr>
+        <w:t>. Got the following bar plot:</w:t>
+      </w:r>
+      <w:r>
+        <w:rPr>
+          <w:rFonts w:ascii="Calibri" w:hAnsi="Calibri" w:cs="Calibri"/>
+          <w:color w:val="24292E"/>
+          <w:sz w:val="28"/>
+          <w:szCs w:val="28"/>
+          <w:shd w:val="clear" w:color="auto" w:fill="FFFFFF"/>
+        </w:rPr>
+        <w:br/>
+      </w:r>
+      <w:r>
+        <w:rPr>
+          <w:rFonts w:ascii="Calibri" w:hAnsi="Calibri" w:cs="Calibri"/>
+          <w:noProof/>
+          <w:sz w:val="28"/>
+          <w:szCs w:val="28"/>
+        </w:rPr>
+        <w:lastRenderedPageBreak/>
+        <w:drawing>
+          <wp:inline distT="0" distB="0" distL="0" distR="0" wp14:anchorId="20FC1D56" wp14:editId="52EE9B51">
+            <wp:extent cx="6096000" cy="4572000"/>
+            <wp:effectExtent l="0" t="0" r="0" b="0"/>
+            <wp:docPr id="9" name="Picture 9" descr="Chart, histogram&#10;&#10;Description automatically generated"/>
+            <wp:cNvGraphicFramePr>
+              <a:graphicFrameLocks xmlns:a="http://schemas.openxmlformats.org/drawingml/2006/main" noChangeAspect="1"/>
+            </wp:cNvGraphicFramePr>
+            <a:graphic xmlns:a="http://schemas.openxmlformats.org/drawingml/2006/main">
+              <a:graphicData uri="http://schemas.openxmlformats.org/drawingml/2006/picture">
+                <pic:pic xmlns:pic="http://schemas.openxmlformats.org/drawingml/2006/picture">
+                  <pic:nvPicPr>
+                    <pic:cNvPr id="9" name="Picture 9" descr="Chart, histogram&#10;&#10;Description automatically generated"/>
+                    <pic:cNvPicPr/>
+                  </pic:nvPicPr>
+                  <pic:blipFill>
+                    <a:blip r:embed="rId30">
+                      <a:extLst>
+                        <a:ext uri="{28A0092B-C50C-407E-A947-70E740481C1C}">
+                          <a14:useLocalDpi xmlns:a14="http://schemas.microsoft.com/office/drawing/2010/main" val="0"/>
+                        </a:ext>
+                      </a:extLst>
+                    </a:blip>
+                    <a:stretch>
+                      <a:fillRect/>
+                    </a:stretch>
+                  </pic:blipFill>
+                  <pic:spPr>
+                    <a:xfrm>
+                      <a:off x="0" y="0"/>
+                      <a:ext cx="6096000" cy="4572000"/>
+                    </a:xfrm>
+                    <a:prstGeom prst="rect">
+                      <a:avLst/>
+                    </a:prstGeom>
+                  </pic:spPr>
+                </pic:pic>
+              </a:graphicData>
+            </a:graphic>
+          </wp:inline>
+        </w:drawing>
+      </w:r>
+      <w:r>
+        <w:rPr>
+          <w:rFonts w:ascii="Calibri" w:hAnsi="Calibri" w:cs="Calibri"/>
+          <w:color w:val="24292E"/>
+          <w:sz w:val="28"/>
+          <w:szCs w:val="28"/>
+          <w:shd w:val="clear" w:color="auto" w:fill="FFFFFF"/>
+        </w:rPr>
+        <w:br/>
+        <w:t>It shows that we have a poor matching when the rotation is above +/-10 degrees. We can explain it by not preserving the orientation as in SIFT (in SIFT we also rotate in the needed scale to horizontal/vertical direction all the patches).</w:t>
+      </w:r>
+    </w:p>
+    <w:p>
+      <w:pPr>
+        <w:pStyle w:val="ListParagraph"/>
+        <w:numPr>
           <w:ilvl w:val="1"/>
           <w:numId w:val="5"/>
         </w:numPr>
@@ -1746,6 +5160,93 @@
           <w:szCs w:val="28"/>
         </w:rPr>
       </w:pPr>
+      <w:r>
+        <w:rPr>
+          <w:sz w:val="28"/>
+          <w:szCs w:val="28"/>
+        </w:rPr>
+        <w:lastRenderedPageBreak/>
+        <w:t xml:space="preserve"> In ORB we’ve run the same rotation test and got the following results:</w:t>
+      </w:r>
+      <w:r>
+        <w:rPr>
+          <w:sz w:val="28"/>
+          <w:szCs w:val="28"/>
+        </w:rPr>
+        <w:br/>
+      </w:r>
+      <w:r>
+        <w:rPr>
+          <w:noProof/>
+          <w:sz w:val="28"/>
+          <w:szCs w:val="28"/>
+        </w:rPr>
+        <w:drawing>
+          <wp:inline distT="0" distB="0" distL="0" distR="0" wp14:anchorId="6124B0BE" wp14:editId="36AD1DC5">
+            <wp:extent cx="6096000" cy="4572000"/>
+            <wp:effectExtent l="0" t="0" r="0" b="0"/>
+            <wp:docPr id="10" name="Picture 10" descr="Chart, bar chart, histogram&#10;&#10;Description automatically generated"/>
+            <wp:cNvGraphicFramePr>
+              <a:graphicFrameLocks xmlns:a="http://schemas.openxmlformats.org/drawingml/2006/main" noChangeAspect="1"/>
+            </wp:cNvGraphicFramePr>
+            <a:graphic xmlns:a="http://schemas.openxmlformats.org/drawingml/2006/main">
+              <a:graphicData uri="http://schemas.openxmlformats.org/drawingml/2006/picture">
+                <pic:pic xmlns:pic="http://schemas.openxmlformats.org/drawingml/2006/picture">
+                  <pic:nvPicPr>
+                    <pic:cNvPr id="10" name="Picture 10" descr="Chart, bar chart, histogram&#10;&#10;Description automatically generated"/>
+                    <pic:cNvPicPr/>
+                  </pic:nvPicPr>
+                  <pic:blipFill>
+                    <a:blip r:embed="rId31">
+                      <a:extLst>
+                        <a:ext uri="{28A0092B-C50C-407E-A947-70E740481C1C}">
+                          <a14:useLocalDpi xmlns:a14="http://schemas.microsoft.com/office/drawing/2010/main" val="0"/>
+                        </a:ext>
+                      </a:extLst>
+                    </a:blip>
+                    <a:stretch>
+                      <a:fillRect/>
+                    </a:stretch>
+                  </pic:blipFill>
+                  <pic:spPr>
+                    <a:xfrm>
+                      <a:off x="0" y="0"/>
+                      <a:ext cx="6096000" cy="4572000"/>
+                    </a:xfrm>
+                    <a:prstGeom prst="rect">
+                      <a:avLst/>
+                    </a:prstGeom>
+                  </pic:spPr>
+                </pic:pic>
+              </a:graphicData>
+            </a:graphic>
+          </wp:inline>
+        </w:drawing>
+      </w:r>
+      <w:r>
+        <w:rPr>
+          <w:sz w:val="28"/>
+          <w:szCs w:val="28"/>
+        </w:rPr>
+        <w:br/>
+        <w:t>It shows that the ORB keeps matching correctly even with any rotation angle.</w:t>
+      </w:r>
+      <w:r>
+        <w:rPr>
+          <w:sz w:val="28"/>
+          <w:szCs w:val="28"/>
+        </w:rPr>
+        <w:br/>
+        <w:t>We can explain it by ORB borrowing from SIFT the orientation saving.</w:t>
+      </w:r>
+      <w:r>
+        <w:rPr>
+          <w:sz w:val="28"/>
+          <w:szCs w:val="28"/>
+        </w:rPr>
+        <w:br/>
+        <w:t>The article about OBR mentions the “Orientation by Intensity Centroid”. Which is a method to keep the feature orientation.</w:t>
+      </w:r>
     </w:p>
     <w:sectPr>
       <w:pgSz w:w="11906" w:h="16838"/>
@@ -1812,15 +5313,18 @@
   <w:abstractNum w:abstractNumId="0" w15:restartNumberingAfterBreak="0">
     <w:nsid w:val="15E3544D"/>
     <w:multiLevelType w:val="multilevel"/>
-    <w:tmpl w:val="0409001F"/>
+    <w:tmpl w:val="B16E4C8E"/>
     <w:lvl w:ilvl="0">
-      <w:start w:val="1"/>
+      <w:start w:val="2"/>
       <w:numFmt w:val="decimal"/>
       <w:lvlText w:val="%1."/>
       <w:lvlJc w:val="left"/>
       <w:pPr>
         <w:ind w:left="360" w:hanging="360"/>
       </w:pPr>
+      <w:rPr>
+        <w:rFonts w:hint="default"/>
+      </w:rPr>
     </w:lvl>
     <w:lvl w:ilvl="1">
       <w:start w:val="1"/>
@@ -1830,6 +5334,9 @@
       <w:pPr>
         <w:ind w:left="792" w:hanging="432"/>
       </w:pPr>
+      <w:rPr>
+        <w:rFonts w:hint="default"/>
+      </w:rPr>
     </w:lvl>
     <w:lvl w:ilvl="2">
       <w:start w:val="1"/>
@@ -1839,6 +5346,9 @@
       <w:pPr>
         <w:ind w:left="1224" w:hanging="504"/>
       </w:pPr>
+      <w:rPr>
+        <w:rFonts w:hint="default"/>
+      </w:rPr>
     </w:lvl>
     <w:lvl w:ilvl="3">
       <w:start w:val="1"/>
@@ -1848,6 +5358,9 @@
       <w:pPr>
         <w:ind w:left="1728" w:hanging="648"/>
       </w:pPr>
+      <w:rPr>
+        <w:rFonts w:hint="default"/>
+      </w:rPr>
     </w:lvl>
     <w:lvl w:ilvl="4">
       <w:start w:val="1"/>
@@ -1857,6 +5370,9 @@
       <w:pPr>
         <w:ind w:left="2232" w:hanging="792"/>
       </w:pPr>
+      <w:rPr>
+        <w:rFonts w:hint="default"/>
+      </w:rPr>
     </w:lvl>
     <w:lvl w:ilvl="5">
       <w:start w:val="1"/>
@@ -1866,6 +5382,9 @@
       <w:pPr>
         <w:ind w:left="2736" w:hanging="936"/>
       </w:pPr>
+      <w:rPr>
+        <w:rFonts w:hint="default"/>
+      </w:rPr>
     </w:lvl>
     <w:lvl w:ilvl="6">
       <w:start w:val="1"/>
@@ -1875,6 +5394,9 @@
       <w:pPr>
         <w:ind w:left="3240" w:hanging="1080"/>
       </w:pPr>
+      <w:rPr>
+        <w:rFonts w:hint="default"/>
+      </w:rPr>
     </w:lvl>
     <w:lvl w:ilvl="7">
       <w:start w:val="1"/>
@@ -1884,6 +5406,9 @@
       <w:pPr>
         <w:ind w:left="3744" w:hanging="1224"/>
       </w:pPr>
+      <w:rPr>
+        <w:rFonts w:hint="default"/>
+      </w:rPr>
     </w:lvl>
     <w:lvl w:ilvl="8">
       <w:start w:val="1"/>
@@ -1893,19 +5418,22 @@
       <w:pPr>
         <w:ind w:left="4320" w:hanging="1440"/>
       </w:pPr>
+      <w:rPr>
+        <w:rFonts w:hint="default"/>
+      </w:rPr>
     </w:lvl>
   </w:abstractNum>
   <w:abstractNum w:abstractNumId="1" w15:restartNumberingAfterBreak="0">
-    <w:nsid w:val="3DE00943"/>
+    <w:nsid w:val="3182077C"/>
     <w:multiLevelType w:val="hybridMultilevel"/>
-    <w:tmpl w:val="F67A645A"/>
-    <w:lvl w:ilvl="0" w:tplc="0409000F">
+    <w:tmpl w:val="DD86DD24"/>
+    <w:lvl w:ilvl="0" w:tplc="F2D2F078">
       <w:start w:val="1"/>
-      <w:numFmt w:val="decimal"/>
+      <w:numFmt w:val="hebrew1"/>
       <w:lvlText w:val="%1."/>
       <w:lvlJc w:val="left"/>
       <w:pPr>
-        <w:ind w:left="720" w:hanging="360"/>
+        <w:ind w:left="1080" w:hanging="360"/>
       </w:pPr>
       <w:rPr>
         <w:rFonts w:hint="default"/>
@@ -1917,7 +5445,7 @@
       <w:lvlText w:val="%2."/>
       <w:lvlJc w:val="left"/>
       <w:pPr>
-        <w:ind w:left="1440" w:hanging="360"/>
+        <w:ind w:left="1800" w:hanging="360"/>
       </w:pPr>
     </w:lvl>
     <w:lvl w:ilvl="2" w:tplc="0409001B" w:tentative="1">
@@ -1926,7 +5454,7 @@
       <w:lvlText w:val="%3."/>
       <w:lvlJc w:val="right"/>
       <w:pPr>
-        <w:ind w:left="2160" w:hanging="180"/>
+        <w:ind w:left="2520" w:hanging="180"/>
       </w:pPr>
     </w:lvl>
     <w:lvl w:ilvl="3" w:tplc="0409000F" w:tentative="1">
@@ -1935,7 +5463,7 @@
       <w:lvlText w:val="%4."/>
       <w:lvlJc w:val="left"/>
       <w:pPr>
-        <w:ind w:left="2880" w:hanging="360"/>
+        <w:ind w:left="3240" w:hanging="360"/>
       </w:pPr>
     </w:lvl>
     <w:lvl w:ilvl="4" w:tplc="04090019" w:tentative="1">
@@ -1944,7 +5472,7 @@
       <w:lvlText w:val="%5."/>
       <w:lvlJc w:val="left"/>
       <w:pPr>
-        <w:ind w:left="3600" w:hanging="360"/>
+        <w:ind w:left="3960" w:hanging="360"/>
       </w:pPr>
     </w:lvl>
     <w:lvl w:ilvl="5" w:tplc="0409001B" w:tentative="1">
@@ -1953,7 +5481,7 @@
       <w:lvlText w:val="%6."/>
       <w:lvlJc w:val="right"/>
       <w:pPr>
-        <w:ind w:left="4320" w:hanging="180"/>
+        <w:ind w:left="4680" w:hanging="180"/>
       </w:pPr>
     </w:lvl>
     <w:lvl w:ilvl="6" w:tplc="0409000F" w:tentative="1">
@@ -1962,7 +5490,7 @@
       <w:lvlText w:val="%7."/>
       <w:lvlJc w:val="left"/>
       <w:pPr>
-        <w:ind w:left="5040" w:hanging="360"/>
+        <w:ind w:left="5400" w:hanging="360"/>
       </w:pPr>
     </w:lvl>
     <w:lvl w:ilvl="7" w:tplc="04090019" w:tentative="1">
@@ -1971,7 +5499,7 @@
       <w:lvlText w:val="%8."/>
       <w:lvlJc w:val="left"/>
       <w:pPr>
-        <w:ind w:left="5760" w:hanging="360"/>
+        <w:ind w:left="6120" w:hanging="360"/>
       </w:pPr>
     </w:lvl>
     <w:lvl w:ilvl="8" w:tplc="0409001B" w:tentative="1">
@@ -1980,11 +5508,189 @@
       <w:lvlText w:val="%9."/>
       <w:lvlJc w:val="right"/>
       <w:pPr>
-        <w:ind w:left="6480" w:hanging="180"/>
+        <w:ind w:left="6840" w:hanging="180"/>
       </w:pPr>
     </w:lvl>
   </w:abstractNum>
   <w:abstractNum w:abstractNumId="2" w15:restartNumberingAfterBreak="0">
+    <w:nsid w:val="3B346CA2"/>
+    <w:multiLevelType w:val="hybridMultilevel"/>
+    <w:tmpl w:val="96748ADE"/>
+    <w:lvl w:ilvl="0" w:tplc="0409000F">
+      <w:start w:val="1"/>
+      <w:numFmt w:val="decimal"/>
+      <w:lvlText w:val="%1."/>
+      <w:lvlJc w:val="left"/>
+      <w:pPr>
+        <w:ind w:left="720" w:hanging="360"/>
+      </w:pPr>
+      <w:rPr>
+        <w:rFonts w:hint="default"/>
+      </w:rPr>
+    </w:lvl>
+    <w:lvl w:ilvl="1" w:tplc="04090019" w:tentative="1">
+      <w:start w:val="1"/>
+      <w:numFmt w:val="lowerLetter"/>
+      <w:lvlText w:val="%2."/>
+      <w:lvlJc w:val="left"/>
+      <w:pPr>
+        <w:ind w:left="1440" w:hanging="360"/>
+      </w:pPr>
+    </w:lvl>
+    <w:lvl w:ilvl="2" w:tplc="0409001B" w:tentative="1">
+      <w:start w:val="1"/>
+      <w:numFmt w:val="lowerRoman"/>
+      <w:lvlText w:val="%3."/>
+      <w:lvlJc w:val="right"/>
+      <w:pPr>
+        <w:ind w:left="2160" w:hanging="180"/>
+      </w:pPr>
+    </w:lvl>
+    <w:lvl w:ilvl="3" w:tplc="0409000F" w:tentative="1">
+      <w:start w:val="1"/>
+      <w:numFmt w:val="decimal"/>
+      <w:lvlText w:val="%4."/>
+      <w:lvlJc w:val="left"/>
+      <w:pPr>
+        <w:ind w:left="2880" w:hanging="360"/>
+      </w:pPr>
+    </w:lvl>
+    <w:lvl w:ilvl="4" w:tplc="04090019" w:tentative="1">
+      <w:start w:val="1"/>
+      <w:numFmt w:val="lowerLetter"/>
+      <w:lvlText w:val="%5."/>
+      <w:lvlJc w:val="left"/>
+      <w:pPr>
+        <w:ind w:left="3600" w:hanging="360"/>
+      </w:pPr>
+    </w:lvl>
+    <w:lvl w:ilvl="5" w:tplc="0409001B" w:tentative="1">
+      <w:start w:val="1"/>
+      <w:numFmt w:val="lowerRoman"/>
+      <w:lvlText w:val="%6."/>
+      <w:lvlJc w:val="right"/>
+      <w:pPr>
+        <w:ind w:left="4320" w:hanging="180"/>
+      </w:pPr>
+    </w:lvl>
+    <w:lvl w:ilvl="6" w:tplc="0409000F" w:tentative="1">
+      <w:start w:val="1"/>
+      <w:numFmt w:val="decimal"/>
+      <w:lvlText w:val="%7."/>
+      <w:lvlJc w:val="left"/>
+      <w:pPr>
+        <w:ind w:left="5040" w:hanging="360"/>
+      </w:pPr>
+    </w:lvl>
+    <w:lvl w:ilvl="7" w:tplc="04090019" w:tentative="1">
+      <w:start w:val="1"/>
+      <w:numFmt w:val="lowerLetter"/>
+      <w:lvlText w:val="%8."/>
+      <w:lvlJc w:val="left"/>
+      <w:pPr>
+        <w:ind w:left="5760" w:hanging="360"/>
+      </w:pPr>
+    </w:lvl>
+    <w:lvl w:ilvl="8" w:tplc="0409001B" w:tentative="1">
+      <w:start w:val="1"/>
+      <w:numFmt w:val="lowerRoman"/>
+      <w:lvlText w:val="%9."/>
+      <w:lvlJc w:val="right"/>
+      <w:pPr>
+        <w:ind w:left="6480" w:hanging="180"/>
+      </w:pPr>
+    </w:lvl>
+  </w:abstractNum>
+  <w:abstractNum w:abstractNumId="3" w15:restartNumberingAfterBreak="0">
+    <w:nsid w:val="3DE00943"/>
+    <w:multiLevelType w:val="hybridMultilevel"/>
+    <w:tmpl w:val="F67A645A"/>
+    <w:lvl w:ilvl="0" w:tplc="0409000F">
+      <w:start w:val="1"/>
+      <w:numFmt w:val="decimal"/>
+      <w:lvlText w:val="%1."/>
+      <w:lvlJc w:val="left"/>
+      <w:pPr>
+        <w:ind w:left="720" w:hanging="360"/>
+      </w:pPr>
+      <w:rPr>
+        <w:rFonts w:hint="default"/>
+      </w:rPr>
+    </w:lvl>
+    <w:lvl w:ilvl="1" w:tplc="04090019" w:tentative="1">
+      <w:start w:val="1"/>
+      <w:numFmt w:val="lowerLetter"/>
+      <w:lvlText w:val="%2."/>
+      <w:lvlJc w:val="left"/>
+      <w:pPr>
+        <w:ind w:left="1440" w:hanging="360"/>
+      </w:pPr>
+    </w:lvl>
+    <w:lvl w:ilvl="2" w:tplc="0409001B" w:tentative="1">
+      <w:start w:val="1"/>
+      <w:numFmt w:val="lowerRoman"/>
+      <w:lvlText w:val="%3."/>
+      <w:lvlJc w:val="right"/>
+      <w:pPr>
+        <w:ind w:left="2160" w:hanging="180"/>
+      </w:pPr>
+    </w:lvl>
+    <w:lvl w:ilvl="3" w:tplc="0409000F" w:tentative="1">
+      <w:start w:val="1"/>
+      <w:numFmt w:val="decimal"/>
+      <w:lvlText w:val="%4."/>
+      <w:lvlJc w:val="left"/>
+      <w:pPr>
+        <w:ind w:left="2880" w:hanging="360"/>
+      </w:pPr>
+    </w:lvl>
+    <w:lvl w:ilvl="4" w:tplc="04090019" w:tentative="1">
+      <w:start w:val="1"/>
+      <w:numFmt w:val="lowerLetter"/>
+      <w:lvlText w:val="%5."/>
+      <w:lvlJc w:val="left"/>
+      <w:pPr>
+        <w:ind w:left="3600" w:hanging="360"/>
+      </w:pPr>
+    </w:lvl>
+    <w:lvl w:ilvl="5" w:tplc="0409001B" w:tentative="1">
+      <w:start w:val="1"/>
+      <w:numFmt w:val="lowerRoman"/>
+      <w:lvlText w:val="%6."/>
+      <w:lvlJc w:val="right"/>
+      <w:pPr>
+        <w:ind w:left="4320" w:hanging="180"/>
+      </w:pPr>
+    </w:lvl>
+    <w:lvl w:ilvl="6" w:tplc="0409000F" w:tentative="1">
+      <w:start w:val="1"/>
+      <w:numFmt w:val="decimal"/>
+      <w:lvlText w:val="%7."/>
+      <w:lvlJc w:val="left"/>
+      <w:pPr>
+        <w:ind w:left="5040" w:hanging="360"/>
+      </w:pPr>
+    </w:lvl>
+    <w:lvl w:ilvl="7" w:tplc="04090019" w:tentative="1">
+      <w:start w:val="1"/>
+      <w:numFmt w:val="lowerLetter"/>
+      <w:lvlText w:val="%8."/>
+      <w:lvlJc w:val="left"/>
+      <w:pPr>
+        <w:ind w:left="5760" w:hanging="360"/>
+      </w:pPr>
+    </w:lvl>
+    <w:lvl w:ilvl="8" w:tplc="0409001B" w:tentative="1">
+      <w:start w:val="1"/>
+      <w:numFmt w:val="lowerRoman"/>
+      <w:lvlText w:val="%9."/>
+      <w:lvlJc w:val="right"/>
+      <w:pPr>
+        <w:ind w:left="6480" w:hanging="180"/>
+      </w:pPr>
+    </w:lvl>
+  </w:abstractNum>
+  <w:abstractNum w:abstractNumId="4" w15:restartNumberingAfterBreak="0">
     <w:nsid w:val="546F65F5"/>
     <w:multiLevelType w:val="multilevel"/>
     <w:tmpl w:val="0E706156"/>
@@ -2082,7 +5788,7 @@
       </w:pPr>
     </w:lvl>
   </w:abstractNum>
-  <w:abstractNum w:abstractNumId="3" w15:restartNumberingAfterBreak="0">
+  <w:abstractNum w:abstractNumId="5" w15:restartNumberingAfterBreak="0">
     <w:nsid w:val="70A95E1C"/>
     <w:multiLevelType w:val="multilevel"/>
     <w:tmpl w:val="0409001F"/>
@@ -2168,7 +5874,7 @@
       </w:pPr>
     </w:lvl>
   </w:abstractNum>
-  <w:abstractNum w:abstractNumId="4" w15:restartNumberingAfterBreak="0">
+  <w:abstractNum w:abstractNumId="6" w15:restartNumberingAfterBreak="0">
     <w:nsid w:val="7DE46377"/>
     <w:multiLevelType w:val="multilevel"/>
     <w:tmpl w:val="0409001F"/>
@@ -2255,19 +5961,25 @@
     </w:lvl>
   </w:abstractNum>
   <w:num w:numId="1">
-    <w:abstractNumId w:val="1"/>
+    <w:abstractNumId w:val="3"/>
   </w:num>
   <w:num w:numId="2">
-    <w:abstractNumId w:val="2"/>
+    <w:abstractNumId w:val="4"/>
   </w:num>
   <w:num w:numId="3">
-    <w:abstractNumId w:val="4"/>
+    <w:abstractNumId w:val="6"/>
   </w:num>
   <w:num w:numId="4">
-    <w:abstractNumId w:val="3"/>
+    <w:abstractNumId w:val="5"/>
   </w:num>
   <w:num w:numId="5">
     <w:abstractNumId w:val="0"/>
+  </w:num>
+  <w:num w:numId="6">
+    <w:abstractNumId w:val="2"/>
+  </w:num>
+  <w:num w:numId="7">
+    <w:abstractNumId w:val="1"/>
   </w:num>
 </w:numbering>
 </file>
@@ -2395,6 +6107,7 @@
     <w:lsdException w:name="HTML Sample" w:semiHidden="1" w:unhideWhenUsed="1"/>
     <w:lsdException w:name="HTML Typewriter" w:semiHidden="1" w:unhideWhenUsed="1"/>
     <w:lsdException w:name="HTML Variable" w:semiHidden="1" w:unhideWhenUsed="1"/>
+    <w:lsdException w:name="Normal Table" w:semiHidden="1" w:unhideWhenUsed="1"/>
     <w:lsdException w:name="annotation subject" w:semiHidden="1" w:unhideWhenUsed="1"/>
     <w:lsdException w:name="No List" w:semiHidden="1" w:unhideWhenUsed="1"/>
     <w:lsdException w:name="Outline List 1" w:semiHidden="1" w:unhideWhenUsed="1"/>
@@ -2441,8 +6154,10 @@
     <w:lsdException w:name="Table Subtle 2" w:semiHidden="1" w:unhideWhenUsed="1"/>
     <w:lsdException w:name="Table Web 1" w:semiHidden="1" w:unhideWhenUsed="1"/>
     <w:lsdException w:name="Table Web 2" w:semiHidden="1" w:unhideWhenUsed="1"/>
+    <w:lsdException w:name="Table Web 3" w:semiHidden="1" w:unhideWhenUsed="1"/>
     <w:lsdException w:name="Balloon Text" w:semiHidden="1" w:unhideWhenUsed="1"/>
     <w:lsdException w:name="Table Grid" w:uiPriority="39"/>
+    <w:lsdException w:name="Table Theme" w:semiHidden="1" w:unhideWhenUsed="1"/>
     <w:lsdException w:name="Placeholder Text" w:semiHidden="1"/>
     <w:lsdException w:name="No Spacing" w:uiPriority="1" w:qFormat="1"/>
     <w:lsdException w:name="Light Shading" w:uiPriority="60"/>
@@ -3076,6 +6791,19 @@
       <w:u w:val="single"/>
     </w:rPr>
   </w:style>
+  <w:style w:type="character" w:styleId="HTMLCode">
+    <w:name w:val="HTML Code"/>
+    <w:basedOn w:val="DefaultParagraphFont"/>
+    <w:uiPriority w:val="99"/>
+    <w:semiHidden/>
+    <w:unhideWhenUsed/>
+    <w:rsid w:val="004E2387"/>
+    <w:rPr>
+      <w:rFonts w:ascii="Courier New" w:eastAsia="Times New Roman" w:hAnsi="Courier New" w:cs="Courier New"/>
+      <w:sz w:val="20"/>
+      <w:szCs w:val="20"/>
+    </w:rPr>
+  </w:style>
 </w:styles>
 </file>
 

</xml_diff>